<commit_message>
added COM row to table
</commit_message>
<xml_diff>
--- a/DiscussionTable_v2.docx
+++ b/DiscussionTable_v2.docx
@@ -188,14 +188,7 @@
                 <w:sz w:val="20"/>
                 <w:szCs w:val="20"/>
               </w:rPr>
-              <w:t>L</w:t>
-            </w:r>
-            <w:r>
-              <w:rPr>
-                <w:sz w:val="20"/>
-                <w:szCs w:val="20"/>
-              </w:rPr>
-              <w:t>ong</w:t>
+              <w:t>Long</w:t>
             </w:r>
             <w:r>
               <w:rPr>
@@ -209,21 +202,7 @@
                 <w:sz w:val="20"/>
                 <w:szCs w:val="20"/>
               </w:rPr>
-              <w:t xml:space="preserve"> </w:t>
-            </w:r>
-            <w:r>
-              <w:rPr>
-                <w:sz w:val="20"/>
-                <w:szCs w:val="20"/>
-              </w:rPr>
-              <w:t>DNA loops -&gt; S</w:t>
-            </w:r>
-            <w:r>
-              <w:rPr>
-                <w:sz w:val="20"/>
-                <w:szCs w:val="20"/>
-              </w:rPr>
-              <w:t>trong interference</w:t>
+              <w:t xml:space="preserve"> DNA loops -&gt; Strong interference</w:t>
             </w:r>
           </w:p>
           <w:p>
@@ -492,23 +471,59 @@
               <w:t>Gamete selection</w:t>
             </w:r>
           </w:p>
-          <w:p>
-            <w:r>
+          <w:p/>
+          <w:p>
+            <w:pPr>
+              <w:rPr>
+                <w:sz w:val="20"/>
+                <w:szCs w:val="20"/>
+              </w:rPr>
+            </w:pPr>
+            <w:proofErr w:type="spellStart"/>
+            <w:r>
+              <w:rPr>
+                <w:sz w:val="20"/>
+                <w:szCs w:val="20"/>
+              </w:rPr>
+              <w:t>Trivers</w:t>
+            </w:r>
+            <w:proofErr w:type="spellEnd"/>
+          </w:p>
+          <w:p>
+            <w:r>
+              <w:rPr>
+                <w:sz w:val="20"/>
+                <w:szCs w:val="20"/>
+              </w:rPr>
               <w:fldChar w:fldCharType="begin"/>
             </w:r>
             <w:r>
+              <w:rPr>
+                <w:sz w:val="20"/>
+                <w:szCs w:val="20"/>
+              </w:rPr>
               <w:instrText xml:space="preserve"> ADDIN ZOTERO_ITEM CSL_CITATION {"citationID":"5kjrFa2a","properties":{"formattedCitation":"(Lenormand and Dutheil, 2005)","plainCitation":"(Lenormand and Dutheil, 2005)","noteIndex":0},"citationItems":[{"id":2300,"uris":["http://zotero.org/users/3541366/items/C2JVECQN"],"uri":["http://zotero.org/users/3541366/items/C2JVECQN"],"itemData":{"id":2300,"type":"article-journal","container-title":"PLoS biology","issue":"3","page":"e63","source":"Google Scholar","title":"Recombination difference between sexes: a role for haploid selection","title-short":"Recombination difference between sexes","volume":"3","author":[{"family":"Lenormand","given":"Thomas"},{"family":"Dutheil","given":"Julien"}],"issued":{"date-parts":[["2005"]]}}}],"schema":"https://github.com/citation-style-language/schema/raw/master/csl-citation.json"} </w:instrText>
             </w:r>
             <w:r>
+              <w:rPr>
+                <w:sz w:val="20"/>
+                <w:szCs w:val="20"/>
+              </w:rPr>
               <w:fldChar w:fldCharType="separate"/>
             </w:r>
             <w:r>
               <w:rPr>
                 <w:rFonts w:ascii="Calibri" w:hAnsi="Calibri"/>
+                <w:sz w:val="20"/>
+                <w:szCs w:val="20"/>
               </w:rPr>
               <w:t>(Lenormand and Dutheil, 2005)</w:t>
             </w:r>
             <w:r>
+              <w:rPr>
+                <w:sz w:val="20"/>
+                <w:szCs w:val="20"/>
+              </w:rPr>
               <w:fldChar w:fldCharType="end"/>
             </w:r>
           </w:p>
@@ -727,30 +742,57 @@
           </w:p>
           <w:p>
             <w:r>
-              <w:t>Sexual Antagonism Cis Epistatsis</w:t>
-            </w:r>
-          </w:p>
-          <w:p>
-            <w:bookmarkStart w:id="0" w:name="_GoBack"/>
-            <w:bookmarkEnd w:id="0"/>
-          </w:p>
-          <w:p>
-            <w:r>
+              <w:t xml:space="preserve">Sexual Antagonism Cis </w:t>
+            </w:r>
+            <w:proofErr w:type="spellStart"/>
+            <w:r>
+              <w:t>Epistatsis</w:t>
+            </w:r>
+            <w:proofErr w:type="spellEnd"/>
+          </w:p>
+          <w:p>
+            <w:pPr>
+              <w:rPr>
+                <w:sz w:val="20"/>
+                <w:szCs w:val="20"/>
+              </w:rPr>
+            </w:pPr>
+          </w:p>
+          <w:p>
+            <w:r>
+              <w:rPr>
+                <w:sz w:val="20"/>
+                <w:szCs w:val="20"/>
+              </w:rPr>
               <w:fldChar w:fldCharType="begin"/>
             </w:r>
             <w:r>
+              <w:rPr>
+                <w:sz w:val="20"/>
+                <w:szCs w:val="20"/>
+              </w:rPr>
               <w:instrText xml:space="preserve"> ADDIN ZOTERO_ITEM CSL_CITATION {"citationID":"m9hma4GD","properties":{"formattedCitation":"(Sardell and Kirkpatrick, 2020)","plainCitation":"(Sardell and Kirkpatrick, 2020)","noteIndex":0},"citationItems":[{"id":3895,"uris":["http://zotero.org/users/3541366/items/NDEH4BWN"],"uri":["http://zotero.org/users/3541366/items/NDEH4BWN"],"itemData":{"id":3895,"type":"article-journal","abstract":"Sex differences in overall recombination rates are well known, but little theoretical or empirical attention has been given to how and why sexes differ in their recombination landscapes: the patterns of recombination along chromosomes. In the first scientific review of this phenomenon, we find that recombination is biased toward telomeres in males and more uniformly distributed in females in most vertebrates and many other eukaryotes. Notable exceptions to this pattern exist, however. Fine-scale recombination patterns also frequently differ between males and females. The molecular mechanisms responsible for sex differences remain unclear, but chromatin landscapes play a role. Why these sex differences evolve also is unclear. Hypotheses suggest that they may result from sexually antagonistic selection acting on coding genes and their regulatory elements, meiotic drive in females, selection during the haploid phase of the life cycle, selection against aneuploidy, or mechanistic constraints. No single hypothesis, however, can adequately explain the evolution of sex differences in all cases. Sex-specific recombination landscapes have important consequences for population differentiation and sex chromosome evolution.","container-title":"The American Naturalist","DOI":"10.1086/704943","ISSN":"0003-0147","issue":"2","journalAbbreviation":"The American Naturalist","page":"361-379","source":"journals.uchicago.edu (Atypon)","title":"Sex Differences in the Recombination Landscape","volume":"195","author":[{"family":"Sardell","given":"Jason M."},{"family":"Kirkpatrick","given":"Mark"}],"issued":{"date-parts":[["2020",2,1]]}}}],"schema":"https://github.com/citation-style-language/schema/raw/master/csl-citation.json"} </w:instrText>
             </w:r>
             <w:r>
+              <w:rPr>
+                <w:sz w:val="20"/>
+                <w:szCs w:val="20"/>
+              </w:rPr>
               <w:fldChar w:fldCharType="separate"/>
             </w:r>
             <w:r>
               <w:rPr>
                 <w:rFonts w:ascii="Calibri" w:hAnsi="Calibri"/>
+                <w:sz w:val="20"/>
+                <w:szCs w:val="20"/>
               </w:rPr>
               <w:t>(Sardell and Kirkpatrick, 2020)</w:t>
             </w:r>
             <w:r>
+              <w:rPr>
+                <w:sz w:val="20"/>
+                <w:szCs w:val="20"/>
+              </w:rPr>
               <w:fldChar w:fldCharType="end"/>
             </w:r>
           </w:p>
@@ -930,22 +972,46 @@
           </w:p>
           <w:p/>
           <w:p>
-            <w:r>
+            <w:pPr>
+              <w:rPr>
+                <w:sz w:val="20"/>
+                <w:szCs w:val="20"/>
+              </w:rPr>
+            </w:pPr>
+            <w:r>
+              <w:rPr>
+                <w:sz w:val="20"/>
+                <w:szCs w:val="20"/>
+              </w:rPr>
               <w:fldChar w:fldCharType="begin"/>
             </w:r>
             <w:r>
+              <w:rPr>
+                <w:sz w:val="20"/>
+                <w:szCs w:val="20"/>
+              </w:rPr>
               <w:instrText xml:space="preserve"> ADDIN ZOTERO_ITEM CSL_CITATION {"citationID":"M3CjDJ9Q","properties":{"formattedCitation":"(Brandvain and Coop, 2012)","plainCitation":"(Brandvain and Coop, 2012)","noteIndex":0},"citationItems":[{"id":3918,"uris":["http://zotero.org/users/3541366/items/882WHQ6E"],"uri":["http://zotero.org/users/3541366/items/882WHQ6E"],"itemData":{"id":3918,"type":"article-journal","container-title":"Genetics","issue":"2","note":"publisher: Genetics Soc America","page":"709–723","source":"Google Scholar","title":"Scrambling eggs: meiotic drive and the evolution of female recombination rates","title-short":"Scrambling eggs","volume":"190","author":[{"family":"Brandvain","given":"Yaniv"},{"family":"Coop","given":"Graham"}],"issued":{"date-parts":[["2012"]]}}}],"schema":"https://github.com/citation-style-language/schema/raw/master/csl-citation.json"} </w:instrText>
             </w:r>
             <w:r>
+              <w:rPr>
+                <w:sz w:val="20"/>
+                <w:szCs w:val="20"/>
+              </w:rPr>
               <w:fldChar w:fldCharType="separate"/>
             </w:r>
             <w:r>
               <w:rPr>
                 <w:rFonts w:ascii="Calibri" w:hAnsi="Calibri"/>
+                <w:sz w:val="20"/>
+                <w:szCs w:val="20"/>
               </w:rPr>
               <w:t>(Brandvain and Coop, 2012)</w:t>
             </w:r>
             <w:r>
+              <w:rPr>
+                <w:sz w:val="20"/>
+                <w:szCs w:val="20"/>
+              </w:rPr>
               <w:fldChar w:fldCharType="end"/>
             </w:r>
           </w:p>
@@ -1291,14 +1357,209 @@
           </w:p>
         </w:tc>
       </w:tr>
+      <w:tr>
+        <w:trPr>
+          <w:trHeight w:val="390"/>
+        </w:trPr>
+        <w:tc>
+          <w:tcPr>
+            <w:tcW w:w="818" w:type="pct"/>
+            <w:shd w:val="clear" w:color="auto" w:fill="auto"/>
+            <w:tcMar>
+              <w:top w:w="72" w:type="dxa"/>
+              <w:left w:w="144" w:type="dxa"/>
+              <w:bottom w:w="72" w:type="dxa"/>
+              <w:right w:w="144" w:type="dxa"/>
+            </w:tcMar>
+          </w:tcPr>
+          <w:p>
+            <w:r>
+              <w:t>COM</w:t>
+            </w:r>
+          </w:p>
+          <w:p>
+            <w:proofErr w:type="spellStart"/>
+            <w:r>
+              <w:t>hulten</w:t>
+            </w:r>
+            <w:proofErr w:type="spellEnd"/>
+          </w:p>
+        </w:tc>
+        <w:tc>
+          <w:tcPr>
+            <w:tcW w:w="935" w:type="pct"/>
+            <w:shd w:val="clear" w:color="auto" w:fill="auto"/>
+            <w:tcMar>
+              <w:top w:w="72" w:type="dxa"/>
+              <w:left w:w="144" w:type="dxa"/>
+              <w:bottom w:w="72" w:type="dxa"/>
+              <w:right w:w="144" w:type="dxa"/>
+            </w:tcMar>
+          </w:tcPr>
+          <w:p>
+            <w:pPr>
+              <w:jc w:val="center"/>
+            </w:pPr>
+          </w:p>
+        </w:tc>
+        <w:tc>
+          <w:tcPr>
+            <w:tcW w:w="794" w:type="pct"/>
+            <w:shd w:val="clear" w:color="auto" w:fill="auto"/>
+            <w:tcMar>
+              <w:top w:w="72" w:type="dxa"/>
+              <w:left w:w="144" w:type="dxa"/>
+              <w:bottom w:w="72" w:type="dxa"/>
+              <w:right w:w="144" w:type="dxa"/>
+            </w:tcMar>
+          </w:tcPr>
+          <w:p>
+            <w:pPr>
+              <w:jc w:val="center"/>
+            </w:pPr>
+          </w:p>
+        </w:tc>
+        <w:tc>
+          <w:tcPr>
+            <w:tcW w:w="818" w:type="pct"/>
+            <w:shd w:val="clear" w:color="auto" w:fill="auto"/>
+            <w:tcMar>
+              <w:top w:w="72" w:type="dxa"/>
+              <w:left w:w="144" w:type="dxa"/>
+              <w:bottom w:w="72" w:type="dxa"/>
+              <w:right w:w="144" w:type="dxa"/>
+            </w:tcMar>
+          </w:tcPr>
+          <w:p>
+            <w:pPr>
+              <w:jc w:val="center"/>
+            </w:pPr>
+          </w:p>
+        </w:tc>
+        <w:tc>
+          <w:tcPr>
+            <w:tcW w:w="817" w:type="pct"/>
+          </w:tcPr>
+          <w:p>
+            <w:pPr>
+              <w:jc w:val="center"/>
+            </w:pPr>
+          </w:p>
+        </w:tc>
+        <w:tc>
+          <w:tcPr>
+            <w:tcW w:w="817" w:type="pct"/>
+          </w:tcPr>
+          <w:p>
+            <w:pPr>
+              <w:jc w:val="center"/>
+            </w:pPr>
+          </w:p>
+        </w:tc>
+      </w:tr>
+      <w:tr>
+        <w:trPr>
+          <w:trHeight w:val="390"/>
+        </w:trPr>
+        <w:tc>
+          <w:tcPr>
+            <w:tcW w:w="818" w:type="pct"/>
+            <w:shd w:val="clear" w:color="auto" w:fill="auto"/>
+            <w:tcMar>
+              <w:top w:w="72" w:type="dxa"/>
+              <w:left w:w="144" w:type="dxa"/>
+              <w:bottom w:w="72" w:type="dxa"/>
+              <w:right w:w="144" w:type="dxa"/>
+            </w:tcMar>
+          </w:tcPr>
+          <w:p>
+            <w:r>
+              <w:t>(differences in PGS pool)</w:t>
+            </w:r>
+          </w:p>
+        </w:tc>
+        <w:tc>
+          <w:tcPr>
+            <w:tcW w:w="935" w:type="pct"/>
+            <w:shd w:val="clear" w:color="auto" w:fill="auto"/>
+            <w:tcMar>
+              <w:top w:w="72" w:type="dxa"/>
+              <w:left w:w="144" w:type="dxa"/>
+              <w:bottom w:w="72" w:type="dxa"/>
+              <w:right w:w="144" w:type="dxa"/>
+            </w:tcMar>
+          </w:tcPr>
+          <w:p>
+            <w:pPr>
+              <w:jc w:val="center"/>
+            </w:pPr>
+          </w:p>
+        </w:tc>
+        <w:tc>
+          <w:tcPr>
+            <w:tcW w:w="794" w:type="pct"/>
+            <w:shd w:val="clear" w:color="auto" w:fill="auto"/>
+            <w:tcMar>
+              <w:top w:w="72" w:type="dxa"/>
+              <w:left w:w="144" w:type="dxa"/>
+              <w:bottom w:w="72" w:type="dxa"/>
+              <w:right w:w="144" w:type="dxa"/>
+            </w:tcMar>
+          </w:tcPr>
+          <w:p>
+            <w:pPr>
+              <w:jc w:val="center"/>
+            </w:pPr>
+          </w:p>
+        </w:tc>
+        <w:tc>
+          <w:tcPr>
+            <w:tcW w:w="818" w:type="pct"/>
+            <w:shd w:val="clear" w:color="auto" w:fill="auto"/>
+            <w:tcMar>
+              <w:top w:w="72" w:type="dxa"/>
+              <w:left w:w="144" w:type="dxa"/>
+              <w:bottom w:w="72" w:type="dxa"/>
+              <w:right w:w="144" w:type="dxa"/>
+            </w:tcMar>
+          </w:tcPr>
+          <w:p>
+            <w:pPr>
+              <w:jc w:val="center"/>
+            </w:pPr>
+          </w:p>
+        </w:tc>
+        <w:tc>
+          <w:tcPr>
+            <w:tcW w:w="817" w:type="pct"/>
+          </w:tcPr>
+          <w:p>
+            <w:pPr>
+              <w:jc w:val="center"/>
+            </w:pPr>
+          </w:p>
+        </w:tc>
+        <w:tc>
+          <w:tcPr>
+            <w:tcW w:w="817" w:type="pct"/>
+          </w:tcPr>
+          <w:p>
+            <w:pPr>
+              <w:jc w:val="center"/>
+            </w:pPr>
+          </w:p>
+        </w:tc>
+      </w:tr>
     </w:tbl>
-    <w:p/>
     <w:p>
       <w:r>
         <w:br w:type="page"/>
       </w:r>
     </w:p>
-    <w:p/>
+    <w:p>
+      <w:bookmarkStart w:id="0" w:name="_GoBack"/>
+      <w:bookmarkEnd w:id="0"/>
+    </w:p>
     <w:p/>
     <w:p>
       <w:pPr>
@@ -2064,6 +2325,7 @@
   <w:style w:type="character" w:default="1" w:styleId="DefaultParagraphFont">
     <w:name w:val="Default Paragraph Font"/>
     <w:uiPriority w:val="1"/>
+    <w:semiHidden/>
     <w:unhideWhenUsed/>
   </w:style>
   <w:style w:type="table" w:default="1" w:styleId="TableNormal">
@@ -2083,6 +2345,18 @@
   </w:style>
   <w:style w:type="numbering" w:default="1" w:styleId="NoList">
     <w:name w:val="No List"/>
+    <w:uiPriority w:val="99"/>
+    <w:semiHidden/>
+    <w:unhideWhenUsed/>
+  </w:style>
+  <w:style w:type="numbering" w:customStyle="1" w:styleId="ListNo">
+    <w:name w:val="List No"/>
+    <w:uiPriority w:val="99"/>
+    <w:semiHidden/>
+    <w:unhideWhenUsed/>
+  </w:style>
+  <w:style w:type="numbering" w:customStyle="1" w:styleId="ListNo0">
+    <w:name w:val="List No"/>
     <w:uiPriority w:val="99"/>
     <w:semiHidden/>
     <w:unhideWhenUsed/>

</xml_diff>

<commit_message>
small updates to new discussion table
</commit_message>
<xml_diff>
--- a/DiscussionTable_v2.docx
+++ b/DiscussionTable_v2.docx
@@ -744,11 +744,11 @@
             <w:r>
               <w:t xml:space="preserve">Sexual Antagonism Cis </w:t>
             </w:r>
-            <w:proofErr w:type="spellStart"/>
-            <w:r>
-              <w:t>Epistatsis</w:t>
-            </w:r>
-            <w:proofErr w:type="spellEnd"/>
+            <w:r>
+              <w:t>Epistasis</w:t>
+            </w:r>
+            <w:bookmarkStart w:id="0" w:name="_GoBack"/>
+            <w:bookmarkEnd w:id="0"/>
           </w:p>
           <w:p>
             <w:pPr>
@@ -1556,10 +1556,7 @@
         <w:br w:type="page"/>
       </w:r>
     </w:p>
-    <w:p>
-      <w:bookmarkStart w:id="0" w:name="_GoBack"/>
-      <w:bookmarkEnd w:id="0"/>
-    </w:p>
+    <w:p/>
     <w:p/>
     <w:p>
       <w:pPr>
@@ -1719,7 +1716,43 @@
         <w:rPr>
           <w:rFonts w:ascii="Calibri" w:hAnsi="Calibri"/>
         </w:rPr>
-        <w:t>: 361–379.</w:t>
+        <w:t>: 361–</w:t>
+      </w:r>
+      <w:proofErr w:type="gramStart"/>
+      <w:r>
+        <w:rPr>
+          <w:rFonts w:ascii="Calibri" w:hAnsi="Calibri"/>
+        </w:rPr>
+        <w:t>379.</w:t>
+      </w:r>
+      <w:proofErr w:type="gramEnd"/>
+    </w:p>
+    <w:p>
+      <w:pPr>
+        <w:pStyle w:val="Bibliography"/>
+        <w:numPr>
+          <w:ilvl w:val="0"/>
+          <w:numId w:val="2"/>
+        </w:numPr>
+        <w:rPr>
+          <w:rFonts w:ascii="Calibri" w:hAnsi="Calibri"/>
+        </w:rPr>
+      </w:pPr>
+      <w:proofErr w:type="spellStart"/>
+      <w:r>
+        <w:rPr>
+          <w:rFonts w:ascii="Calibri" w:hAnsi="Calibri" w:cs="Calibri"/>
+          <w:color w:val="000000"/>
+        </w:rPr>
+        <w:t>Hultén</w:t>
+      </w:r>
+      <w:proofErr w:type="spellEnd"/>
+      <w:r>
+        <w:rPr>
+          <w:rFonts w:ascii="Calibri" w:hAnsi="Calibri" w:cs="Calibri"/>
+          <w:color w:val="000000"/>
+        </w:rPr>
+        <w:t>, Maj A. "On the origin of crossover interference: A chromosome oscillatory movement (COM) model." Molecular cytogenetics 4.1 (2011): 10.</w:t>
       </w:r>
     </w:p>
     <w:p>
@@ -2361,6 +2394,12 @@
     <w:semiHidden/>
     <w:unhideWhenUsed/>
   </w:style>
+  <w:style w:type="numbering" w:customStyle="1" w:styleId="ListNo1">
+    <w:name w:val="List No"/>
+    <w:uiPriority w:val="99"/>
+    <w:semiHidden/>
+    <w:unhideWhenUsed/>
+  </w:style>
   <w:style w:type="paragraph" w:styleId="BalloonText">
     <w:name w:val="Balloon Text"/>
     <w:basedOn w:val="Normal"/>

</xml_diff>

<commit_message>
final v2 draft of table, more refs
</commit_message>
<xml_diff>
--- a/DiscussionTable_v2.docx
+++ b/DiscussionTable_v2.docx
@@ -112,125 +112,100 @@
             <w:pPr>
               <w:jc w:val="center"/>
               <w:rPr>
+                <w:sz w:val="18"/>
+                <w:szCs w:val="18"/>
+              </w:rPr>
+            </w:pPr>
+            <w:r>
+              <w:rPr>
+                <w:bCs/>
+                <w:sz w:val="18"/>
+                <w:szCs w:val="18"/>
+              </w:rPr>
+              <w:t>Male telomere bias,</w:t>
+            </w:r>
+            <w:r>
+              <w:rPr>
+                <w:bCs/>
+                <w:sz w:val="18"/>
+                <w:szCs w:val="18"/>
+              </w:rPr>
+              <w:t xml:space="preserve"> </w:t>
+            </w:r>
+            <w:r>
+              <w:rPr>
+                <w:bCs/>
+                <w:sz w:val="18"/>
+                <w:szCs w:val="18"/>
+              </w:rPr>
+              <w:t>Female uniform</w:t>
+            </w:r>
+          </w:p>
+        </w:tc>
+        <w:tc>
+          <w:tcPr>
+            <w:tcW w:w="793" w:type="pct"/>
+          </w:tcPr>
+          <w:p>
+            <w:pPr>
+              <w:jc w:val="center"/>
+              <w:rPr>
                 <w:b/>
                 <w:bCs/>
                 <w:sz w:val="20"/>
                 <w:szCs w:val="20"/>
               </w:rPr>
             </w:pPr>
-          </w:p>
-          <w:p>
-            <w:pPr>
-              <w:jc w:val="center"/>
+            <w:r>
               <w:rPr>
                 <w:b/>
                 <w:bCs/>
                 <w:sz w:val="20"/>
                 <w:szCs w:val="20"/>
               </w:rPr>
-            </w:pPr>
-            <w:r>
+              <w:t>Within mouse variance for CO number</w:t>
+            </w:r>
+          </w:p>
+          <w:p>
+            <w:pPr>
+              <w:jc w:val="center"/>
               <w:rPr>
                 <w:b/>
+                <w:sz w:val="18"/>
+                <w:szCs w:val="18"/>
+              </w:rPr>
+            </w:pPr>
+            <w:r>
+              <w:rPr>
                 <w:bCs/>
-                <w:sz w:val="20"/>
-                <w:szCs w:val="20"/>
-              </w:rPr>
-              <w:t>Male telomere</w:t>
-            </w:r>
-            <w:r>
-              <w:rPr>
-                <w:b/>
+                <w:sz w:val="18"/>
+                <w:szCs w:val="18"/>
+              </w:rPr>
+              <w:t xml:space="preserve"> </w:t>
+            </w:r>
+            <w:r>
+              <w:rPr>
                 <w:bCs/>
-                <w:sz w:val="20"/>
-                <w:szCs w:val="20"/>
-              </w:rPr>
-              <w:t xml:space="preserve"> bias,</w:t>
-            </w:r>
-          </w:p>
-          <w:p>
-            <w:pPr>
-              <w:jc w:val="center"/>
-            </w:pPr>
-            <w:r>
-              <w:rPr>
-                <w:b/>
+                <w:sz w:val="18"/>
+                <w:szCs w:val="18"/>
+              </w:rPr>
+              <w:t>E</w:t>
+            </w:r>
+            <w:r>
+              <w:rPr>
                 <w:bCs/>
-                <w:sz w:val="20"/>
-                <w:szCs w:val="20"/>
-              </w:rPr>
-              <w:t>Female uniform</w:t>
-            </w:r>
-          </w:p>
-        </w:tc>
-        <w:tc>
-          <w:tcPr>
-            <w:tcW w:w="793" w:type="pct"/>
-          </w:tcPr>
-          <w:p>
-            <w:pPr>
-              <w:jc w:val="center"/>
-              <w:rPr>
-                <w:b/>
+                <w:sz w:val="18"/>
+                <w:szCs w:val="18"/>
+              </w:rPr>
+              <w:t>ggs m</w:t>
+            </w:r>
+            <w:r>
+              <w:rPr>
                 <w:bCs/>
-                <w:sz w:val="20"/>
-                <w:szCs w:val="20"/>
-              </w:rPr>
-            </w:pPr>
-            <w:r>
-              <w:rPr>
-                <w:b/>
-                <w:bCs/>
-                <w:sz w:val="20"/>
-                <w:szCs w:val="20"/>
-              </w:rPr>
-              <w:t>Within mouse variance for CO number</w:t>
-            </w:r>
-          </w:p>
-          <w:p>
-            <w:pPr>
-              <w:jc w:val="center"/>
-              <w:rPr>
-                <w:bCs/>
-                <w:sz w:val="20"/>
-                <w:szCs w:val="20"/>
-              </w:rPr>
-            </w:pPr>
-          </w:p>
-          <w:p>
-            <w:pPr>
-              <w:jc w:val="center"/>
-              <w:rPr>
-                <w:bCs/>
-                <w:sz w:val="20"/>
-                <w:szCs w:val="20"/>
-              </w:rPr>
-            </w:pPr>
-            <w:r>
-              <w:rPr>
-                <w:bCs/>
-                <w:sz w:val="20"/>
-                <w:szCs w:val="20"/>
-              </w:rPr>
-              <w:t>Female &gt; Male within mouse variance</w:t>
-            </w:r>
-          </w:p>
-          <w:p>
-            <w:pPr>
-              <w:jc w:val="center"/>
-              <w:rPr>
-                <w:b/>
-                <w:sz w:val="20"/>
-                <w:szCs w:val="20"/>
-              </w:rPr>
-            </w:pPr>
-            <w:r>
-              <w:rPr>
-                <w:bCs/>
-                <w:sz w:val="20"/>
-                <w:szCs w:val="20"/>
-              </w:rPr>
-              <w:t>(eggs more variable than sperm in CO #)</w:t>
+                <w:sz w:val="18"/>
+                <w:szCs w:val="18"/>
+              </w:rPr>
+              <w:t>ore variable than sperm for crossovers</w:t>
             </w:r>
           </w:p>
         </w:tc>
@@ -268,32 +243,39 @@
             <w:pPr>
               <w:jc w:val="center"/>
               <w:rPr>
-                <w:sz w:val="20"/>
-                <w:szCs w:val="20"/>
-              </w:rPr>
-            </w:pPr>
-            <w:r>
-              <w:rPr>
-                <w:sz w:val="20"/>
-                <w:szCs w:val="20"/>
-              </w:rPr>
-              <w:t>Female, longer axis (shorter DNA loops)</w:t>
-            </w:r>
-          </w:p>
-          <w:p>
-            <w:pPr>
-              <w:jc w:val="center"/>
-              <w:rPr>
-                <w:sz w:val="20"/>
-                <w:szCs w:val="20"/>
-              </w:rPr>
-            </w:pPr>
-            <w:r>
-              <w:rPr>
-                <w:sz w:val="20"/>
-                <w:szCs w:val="20"/>
-              </w:rPr>
-              <w:t>Male, shorter axis (longer DNA loops)</w:t>
+                <w:sz w:val="18"/>
+                <w:szCs w:val="18"/>
+              </w:rPr>
+            </w:pPr>
+            <w:r>
+              <w:rPr>
+                <w:sz w:val="18"/>
+                <w:szCs w:val="18"/>
+              </w:rPr>
+              <w:t xml:space="preserve">Female, longer axis </w:t>
+            </w:r>
+          </w:p>
+          <w:p>
+            <w:pPr>
+              <w:jc w:val="center"/>
+              <w:rPr>
+                <w:sz w:val="20"/>
+                <w:szCs w:val="20"/>
+              </w:rPr>
+            </w:pPr>
+            <w:r>
+              <w:rPr>
+                <w:sz w:val="18"/>
+                <w:szCs w:val="18"/>
+              </w:rPr>
+              <w:t>Male, shorter axis</w:t>
+            </w:r>
+            <w:r>
+              <w:rPr>
+                <w:sz w:val="20"/>
+                <w:szCs w:val="20"/>
+              </w:rPr>
+              <w:t xml:space="preserve"> </w:t>
             </w:r>
           </w:p>
         </w:tc>
@@ -326,20 +308,18 @@
               <w:jc w:val="center"/>
               <w:rPr>
                 <w:bCs/>
-                <w:sz w:val="20"/>
-                <w:szCs w:val="20"/>
-              </w:rPr>
-            </w:pPr>
-          </w:p>
-          <w:p>
-            <w:pPr>
-              <w:jc w:val="center"/>
+                <w:sz w:val="18"/>
+                <w:szCs w:val="20"/>
+              </w:rPr>
+            </w:pPr>
+            <w:r>
               <w:rPr>
                 <w:bCs/>
-                <w:sz w:val="20"/>
-                <w:szCs w:val="20"/>
-              </w:rPr>
-            </w:pPr>
+                <w:sz w:val="18"/>
+                <w:szCs w:val="20"/>
+              </w:rPr>
+              <w:t xml:space="preserve">Male &gt; Female </w:t>
+            </w:r>
           </w:p>
           <w:p>
             <w:pPr>
@@ -353,18 +333,10 @@
             <w:r>
               <w:rPr>
                 <w:bCs/>
-                <w:sz w:val="20"/>
-                <w:szCs w:val="20"/>
-              </w:rPr>
-              <w:t xml:space="preserve">Male &gt; </w:t>
-            </w:r>
-            <w:r>
-              <w:rPr>
-                <w:bCs/>
-                <w:sz w:val="20"/>
-                <w:szCs w:val="20"/>
-              </w:rPr>
-              <w:t>Female genome-wide recombination rate</w:t>
+                <w:sz w:val="18"/>
+                <w:szCs w:val="20"/>
+              </w:rPr>
+              <w:t>genome-wide recombination rate</w:t>
             </w:r>
           </w:p>
         </w:tc>
@@ -440,23 +412,6 @@
           </w:p>
           <w:p/>
           <w:p>
-            <w:pPr>
-              <w:rPr>
-                <w:sz w:val="20"/>
-                <w:szCs w:val="20"/>
-              </w:rPr>
-            </w:pPr>
-            <w:proofErr w:type="spellStart"/>
-            <w:r>
-              <w:rPr>
-                <w:sz w:val="20"/>
-                <w:szCs w:val="20"/>
-              </w:rPr>
-              <w:t>Trivers</w:t>
-            </w:r>
-            <w:proofErr w:type="spellEnd"/>
-          </w:p>
-          <w:p>
             <w:r>
               <w:rPr>
                 <w:sz w:val="20"/>
@@ -469,7 +424,7 @@
                 <w:sz w:val="20"/>
                 <w:szCs w:val="20"/>
               </w:rPr>
-              <w:instrText xml:space="preserve"> ADDIN ZOTERO_ITEM CSL_CITATION {"citationID":"5kjrFa2a","properties":{"formattedCitation":"(Lenormand and Dutheil, 2005)","plainCitation":"(Lenormand and Dutheil, 2005)","noteIndex":0},"citationItems":[{"id":2300,"uris":["http://zotero.org/users/3541366/items/C2JVECQN"],"uri":["http://zotero.org/users/3541366/items/C2JVECQN"],"itemData":{"id":2300,"type":"article-journal","container-title":"PLoS biology","issue":"3","page":"e63","source":"Google Scholar","title":"Recombination difference between sexes: a role for haploid selection","title-short":"Recombination difference between sexes","volume":"3","author":[{"family":"Lenormand","given":"Thomas"},{"family":"Dutheil","given":"Julien"}],"issued":{"date-parts":[["2005"]]}}}],"schema":"https://github.com/citation-style-language/schema/raw/master/csl-citation.json"} </w:instrText>
+              <w:instrText xml:space="preserve"> ADDIN ZOTERO_ITEM {"citationID":"C2DPgeXx","properties":{"formattedCitation":"(Lenormand, 2003; Lenormand and Dutheil, 2005)","plainCitation":"(Lenormand, 2003; Lenormand and Dutheil, 2005)"},"citationItems":[{"id":1182,"uris":["http://zotero.org/users/3541366/items/EKC2UAS5"],"uri":["http://zotero.org/users/3541366/items/EKC2UAS5"]},{"id":2300,"uris":["http://zotero.org/users/3541366/items/C2JVECQN"],"uri":["http://zotero.org/users/3541366/items/C2JVECQN"],"itemData":{"id":2300,"type":"article-journal","container-title":"PLoS biology","issue":"3","page":"e63","source":"Google Scholar","title":"Recombination difference between sexes: a role for haploid selection","title-short":"Recombination difference between sexes","volume":"3","author":[{"family":"Lenormand","given":"Thomas"},{"family":"Dutheil","given":"Julien"}],"issued":{"date-parts":[["2005"]]}}}],"schema":"https://github.com/citation-style-language/schema/raw/master/csl-citation.json"} </w:instrText>
             </w:r>
             <w:r>
               <w:rPr>
@@ -480,11 +435,10 @@
             </w:r>
             <w:r>
               <w:rPr>
-                <w:rFonts w:ascii="Calibri" w:hAnsi="Calibri"/>
-                <w:sz w:val="20"/>
-                <w:szCs w:val="20"/>
-              </w:rPr>
-              <w:t>(Lenormand and Dutheil, 2005)</w:t>
+                <w:rFonts w:ascii="Calibri" w:hAnsi="Calibri" w:cs="Calibri"/>
+                <w:sz w:val="20"/>
+              </w:rPr>
+              <w:t>(Lenormand, 2003; Lenormand and Dutheil, 2005)</w:t>
             </w:r>
             <w:r>
               <w:rPr>
@@ -523,6 +477,20 @@
                 <w:szCs w:val="20"/>
               </w:rPr>
             </w:pPr>
+            <w:r>
+              <w:rPr>
+                <w:sz w:val="20"/>
+                <w:szCs w:val="20"/>
+              </w:rPr>
+              <w:t>N</w:t>
+            </w:r>
+            <w:r>
+              <w:rPr>
+                <w:sz w:val="20"/>
+                <w:szCs w:val="20"/>
+              </w:rPr>
+              <w:t>o prediction for broad scale recombination landscape.</w:t>
+            </w:r>
           </w:p>
         </w:tc>
         <w:tc>
@@ -536,24 +504,35 @@
             <w:r>
               <w:t>Yes</w:t>
             </w:r>
-            <w:r>
-              <w:t>/Maybe</w:t>
-            </w:r>
-          </w:p>
-          <w:p>
-            <w:pPr>
-              <w:jc w:val="center"/>
-              <w:rPr>
-                <w:sz w:val="20"/>
-                <w:szCs w:val="20"/>
-              </w:rPr>
-            </w:pPr>
-            <w:r>
-              <w:rPr>
-                <w:sz w:val="20"/>
-                <w:szCs w:val="20"/>
-              </w:rPr>
-              <w:t>(strong selection in males reduces between cell variance)</w:t>
+          </w:p>
+          <w:p>
+            <w:pPr>
+              <w:jc w:val="center"/>
+              <w:rPr>
+                <w:sz w:val="20"/>
+                <w:szCs w:val="20"/>
+              </w:rPr>
+            </w:pPr>
+            <w:r>
+              <w:rPr>
+                <w:sz w:val="20"/>
+                <w:szCs w:val="20"/>
+              </w:rPr>
+              <w:t>S</w:t>
+            </w:r>
+            <w:r>
+              <w:rPr>
+                <w:sz w:val="20"/>
+                <w:szCs w:val="20"/>
+              </w:rPr>
+              <w:t>trong selection in male</w:t>
+            </w:r>
+            <w:r>
+              <w:rPr>
+                <w:sz w:val="20"/>
+                <w:szCs w:val="20"/>
+              </w:rPr>
+              <w:t>s reduces between cell variance.</w:t>
             </w:r>
           </w:p>
         </w:tc>
@@ -600,6 +579,13 @@
               </w:rPr>
               <w:t>No prediction for chromosome axis</w:t>
             </w:r>
+            <w:r>
+              <w:rPr>
+                <w:sz w:val="20"/>
+                <w:szCs w:val="20"/>
+              </w:rPr>
+              <w:t>.</w:t>
+            </w:r>
           </w:p>
         </w:tc>
         <w:tc>
@@ -627,13 +613,28 @@
                 <w:sz w:val="20"/>
                 <w:szCs w:val="20"/>
               </w:rPr>
-              <w:t>(males should evolve to be lower)</w:t>
+              <w:t xml:space="preserve">Generally </w:t>
+            </w:r>
+            <w:r>
+              <w:rPr>
+                <w:sz w:val="20"/>
+                <w:szCs w:val="20"/>
+              </w:rPr>
+              <w:t>males should evolve lower</w:t>
+            </w:r>
+            <w:r>
+              <w:rPr>
+                <w:sz w:val="20"/>
+                <w:szCs w:val="20"/>
+              </w:rPr>
+              <w:t xml:space="preserve"> gwRR.</w:t>
             </w:r>
           </w:p>
         </w:tc>
         <w:tc>
           <w:tcPr>
             <w:tcW w:w="1033" w:type="pct"/>
+            <w:shd w:val="clear" w:color="auto" w:fill="FBE4D5" w:themeFill="accent2" w:themeFillTint="33"/>
           </w:tcPr>
           <w:p>
             <w:pPr>
@@ -663,7 +664,7 @@
       </w:tr>
       <w:tr>
         <w:trPr>
-          <w:trHeight w:val="907"/>
+          <w:trHeight w:val="2027"/>
         </w:trPr>
         <w:tc>
           <w:tcPr>
@@ -679,44 +680,20 @@
           </w:tcPr>
           <w:p>
             <w:r>
-              <w:t>S</w:t>
-            </w:r>
-            <w:r>
-              <w:t>.</w:t>
-            </w:r>
-            <w:r>
-              <w:t>A</w:t>
-            </w:r>
-            <w:r>
-              <w:t>.</w:t>
-            </w:r>
-            <w:r>
-              <w:t>C</w:t>
-            </w:r>
-            <w:r>
-              <w:t>.</w:t>
-            </w:r>
-            <w:r>
-              <w:t>E</w:t>
-            </w:r>
-            <w:r>
-              <w:t>.</w:t>
-            </w:r>
-          </w:p>
-          <w:p>
-            <w:r>
-              <w:t>Sexual Antagonism Cis Epistasis</w:t>
-            </w:r>
-          </w:p>
-          <w:p>
-            <w:pPr>
-              <w:rPr>
-                <w:sz w:val="20"/>
-                <w:szCs w:val="20"/>
-              </w:rPr>
-            </w:pPr>
-          </w:p>
-          <w:p>
+              <w:t>Two locus</w:t>
+            </w:r>
+            <w:r>
+              <w:t xml:space="preserve"> modifier</w:t>
+            </w:r>
+          </w:p>
+          <w:p/>
+          <w:p>
+            <w:pPr>
+              <w:rPr>
+                <w:sz w:val="20"/>
+                <w:szCs w:val="20"/>
+              </w:rPr>
+            </w:pPr>
             <w:r>
               <w:rPr>
                 <w:sz w:val="20"/>
@@ -729,7 +706,7 @@
                 <w:sz w:val="20"/>
                 <w:szCs w:val="20"/>
               </w:rPr>
-              <w:instrText xml:space="preserve"> ADDIN ZOTERO_ITEM CSL_CITATION {"citationID":"m9hma4GD","properties":{"formattedCitation":"(Sardell and Kirkpatrick, 2020)","plainCitation":"(Sardell and Kirkpatrick, 2020)","noteIndex":0},"citationItems":[{"id":3895,"uris":["http://zotero.org/users/3541366/items/NDEH4BWN"],"uri":["http://zotero.org/users/3541366/items/NDEH4BWN"],"itemData":{"id":3895,"type":"article-journal","abstract":"Sex differences in overall recombination rates are well known, but little theoretical or empirical attention has been given to how and why sexes differ in their recombination landscapes: the patterns of recombination along chromosomes. In the first scientific review of this phenomenon, we find that recombination is biased toward telomeres in males and more uniformly distributed in females in most vertebrates and many other eukaryotes. Notable exceptions to this pattern exist, however. Fine-scale recombination patterns also frequently differ between males and females. The molecular mechanisms responsible for sex differences remain unclear, but chromatin landscapes play a role. Why these sex differences evolve also is unclear. Hypotheses suggest that they may result from sexually antagonistic selection acting on coding genes and their regulatory elements, meiotic drive in females, selection during the haploid phase of the life cycle, selection against aneuploidy, or mechanistic constraints. No single hypothesis, however, can adequately explain the evolution of sex differences in all cases. Sex-specific recombination landscapes have important consequences for population differentiation and sex chromosome evolution.","container-title":"The American Naturalist","DOI":"10.1086/704943","ISSN":"0003-0147","issue":"2","journalAbbreviation":"The American Naturalist","page":"361-379","source":"journals.uchicago.edu (Atypon)","title":"Sex Differences in the Recombination Landscape","volume":"195","author":[{"family":"Sardell","given":"Jason M."},{"family":"Kirkpatrick","given":"Mark"}],"issued":{"date-parts":[["2020",2,1]]}}}],"schema":"https://github.com/citation-style-language/schema/raw/master/csl-citation.json"} </w:instrText>
+              <w:instrText xml:space="preserve"> ADDIN ZOTERO_ITEM {"citationID":"M3CjDJ9Q","properties":{"formattedCitation":"(Brandvain and Coop, 2012)","plainCitation":"(Brandvain and Coop, 2012)"},"citationItems":[{"id":3918,"uris":["http://zotero.org/users/3541366/items/882WHQ6E"],"uri":["http://zotero.org/users/3541366/items/882WHQ6E"],"itemData":{"id":3918,"type":"article-journal","container-title":"Genetics","issue":"2","note":"publisher: Genetics Soc America","page":"709–723","source":"Google Scholar","title":"Scrambling eggs: meiotic drive and the evolution of female recombination rates","title-short":"Scrambling eggs","volume":"190","author":[{"family":"Brandvain","given":"Yaniv"},{"family":"Coop","given":"Graham"}],"issued":{"date-parts":[["2012"]]}}}],"schema":"https://github.com/citation-style-language/schema/raw/master/csl-citation.json"} </w:instrText>
             </w:r>
             <w:r>
               <w:rPr>
@@ -740,11 +717,10 @@
             </w:r>
             <w:r>
               <w:rPr>
-                <w:rFonts w:ascii="Calibri" w:hAnsi="Calibri"/>
-                <w:sz w:val="20"/>
-                <w:szCs w:val="20"/>
-              </w:rPr>
-              <w:t>(Sardell and Kirkpatrick, 2020)</w:t>
+                <w:rFonts w:ascii="Calibri" w:hAnsi="Calibri" w:cs="Calibri"/>
+                <w:sz w:val="20"/>
+              </w:rPr>
+              <w:t>(Brandvain and Coop, 2012)</w:t>
             </w:r>
             <w:r>
               <w:rPr>
@@ -788,40 +764,110 @@
                 <w:sz w:val="20"/>
                 <w:szCs w:val="20"/>
               </w:rPr>
-              <w:t>Maintain large blocks, ‘push’ crossovers to telomeres</w:t>
+              <w:t>Females</w:t>
+            </w:r>
+            <w:r>
+              <w:rPr>
+                <w:sz w:val="20"/>
+                <w:szCs w:val="20"/>
+              </w:rPr>
+              <w:t xml:space="preserve"> will evolve</w:t>
+            </w:r>
+            <w:r>
+              <w:rPr>
+                <w:sz w:val="20"/>
+                <w:szCs w:val="20"/>
+              </w:rPr>
+              <w:t xml:space="preserve"> higher RR and COs closer to centromeres</w:t>
+            </w:r>
+            <w:r>
+              <w:rPr>
+                <w:sz w:val="20"/>
+                <w:szCs w:val="20"/>
+              </w:rPr>
+              <w:t xml:space="preserve"> to break up MI drive systems</w:t>
+            </w:r>
+            <w:r>
+              <w:rPr>
+                <w:sz w:val="20"/>
+                <w:szCs w:val="20"/>
+              </w:rPr>
+              <w:t>.</w:t>
             </w:r>
           </w:p>
         </w:tc>
         <w:tc>
           <w:tcPr>
             <w:tcW w:w="793" w:type="pct"/>
-          </w:tcPr>
-          <w:p>
-            <w:pPr>
-              <w:jc w:val="center"/>
-            </w:pPr>
-            <w:r>
-              <w:t>Yes/</w:t>
-            </w:r>
-            <w:r>
-              <w:t>Maybe</w:t>
-            </w:r>
-          </w:p>
-          <w:p>
-            <w:pPr>
-              <w:jc w:val="center"/>
-              <w:rPr>
-                <w:sz w:val="20"/>
-                <w:szCs w:val="20"/>
-              </w:rPr>
-            </w:pPr>
-            <w:r>
-              <w:rPr>
-                <w:sz w:val="20"/>
-                <w:szCs w:val="20"/>
-              </w:rPr>
-              <w:t>Keeping regulatory region and coding regions together could –unify lower between cell variance</w:t>
-            </w:r>
+            <w:shd w:val="clear" w:color="auto" w:fill="FBE4D5" w:themeFill="accent2" w:themeFillTint="33"/>
+          </w:tcPr>
+          <w:p>
+            <w:pPr>
+              <w:jc w:val="center"/>
+            </w:pPr>
+            <w:r>
+              <w:t>Yes</w:t>
+            </w:r>
+            <w:r>
+              <w:t>/Maybe</w:t>
+            </w:r>
+          </w:p>
+          <w:p>
+            <w:pPr>
+              <w:jc w:val="center"/>
+              <w:rPr>
+                <w:sz w:val="20"/>
+                <w:szCs w:val="20"/>
+              </w:rPr>
+            </w:pPr>
+            <w:r>
+              <w:rPr>
+                <w:sz w:val="20"/>
+                <w:szCs w:val="20"/>
+              </w:rPr>
+              <w:t>More variance between oocytes to reduce effectiveness of centromere drive.</w:t>
+            </w:r>
+          </w:p>
+          <w:p>
+            <w:pPr>
+              <w:jc w:val="center"/>
+              <w:rPr>
+                <w:sz w:val="20"/>
+                <w:szCs w:val="20"/>
+              </w:rPr>
+            </w:pPr>
+            <w:r>
+              <w:rPr>
+                <w:sz w:val="20"/>
+                <w:szCs w:val="20"/>
+              </w:rPr>
+              <w:t>No</w:t>
+            </w:r>
+          </w:p>
+          <w:p>
+            <w:pPr>
+              <w:jc w:val="center"/>
+              <w:rPr>
+                <w:sz w:val="20"/>
+                <w:szCs w:val="20"/>
+              </w:rPr>
+            </w:pPr>
+            <w:r>
+              <w:rPr>
+                <w:sz w:val="20"/>
+                <w:szCs w:val="20"/>
+              </w:rPr>
+              <w:t>Females should evolve consistent manner to limit drivers</w:t>
+            </w:r>
+            <w:r>
+              <w:rPr>
+                <w:sz w:val="20"/>
+                <w:szCs w:val="20"/>
+              </w:rPr>
+              <w:t>.</w:t>
+            </w:r>
+            <w:bookmarkStart w:id="0" w:name="_GoBack"/>
+            <w:bookmarkEnd w:id="0"/>
           </w:p>
         </w:tc>
         <w:tc>
@@ -851,13 +897,6 @@
               </w:rPr>
               <w:t>?</w:t>
             </w:r>
-            <w:r>
-              <w:rPr>
-                <w:sz w:val="20"/>
-                <w:szCs w:val="20"/>
-              </w:rPr>
-              <w:t xml:space="preserve"> </w:t>
-            </w:r>
           </w:p>
           <w:p>
             <w:pPr>
@@ -874,11 +913,65 @@
               </w:rPr>
               <w:t>No prediction for chromosome axis</w:t>
             </w:r>
+            <w:r>
+              <w:rPr>
+                <w:sz w:val="20"/>
+                <w:szCs w:val="20"/>
+              </w:rPr>
+              <w:t>.</w:t>
+            </w:r>
           </w:p>
         </w:tc>
         <w:tc>
           <w:tcPr>
             <w:tcW w:w="742" w:type="pct"/>
+            <w:shd w:val="clear" w:color="auto" w:fill="FBE4D5" w:themeFill="accent2" w:themeFillTint="33"/>
+          </w:tcPr>
+          <w:p>
+            <w:pPr>
+              <w:jc w:val="center"/>
+            </w:pPr>
+            <w:r>
+              <w:t>Yes / (maybe)</w:t>
+            </w:r>
+          </w:p>
+          <w:p>
+            <w:pPr>
+              <w:jc w:val="center"/>
+              <w:rPr>
+                <w:sz w:val="20"/>
+                <w:szCs w:val="20"/>
+              </w:rPr>
+            </w:pPr>
+            <w:r>
+              <w:rPr>
+                <w:sz w:val="20"/>
+                <w:szCs w:val="20"/>
+              </w:rPr>
+              <w:t>Depends on the stage driver acts (MI or MII)</w:t>
+            </w:r>
+            <w:r>
+              <w:rPr>
+                <w:sz w:val="20"/>
+                <w:szCs w:val="20"/>
+              </w:rPr>
+              <w:t>.</w:t>
+            </w:r>
+          </w:p>
+          <w:p>
+            <w:pPr>
+              <w:jc w:val="center"/>
+              <w:rPr>
+                <w:sz w:val="20"/>
+                <w:szCs w:val="20"/>
+              </w:rPr>
+            </w:pPr>
+          </w:p>
+        </w:tc>
+        <w:tc>
+          <w:tcPr>
+            <w:tcW w:w="1033" w:type="pct"/>
+            <w:shd w:val="clear" w:color="auto" w:fill="FBE4D5" w:themeFill="accent2" w:themeFillTint="33"/>
           </w:tcPr>
           <w:p>
             <w:pPr>
@@ -891,84 +984,312 @@
           <w:p>
             <w:pPr>
               <w:jc w:val="center"/>
-            </w:pPr>
-          </w:p>
-          <w:p>
-            <w:pPr>
-              <w:jc w:val="center"/>
-            </w:pPr>
-            <w:r>
-              <w:rPr>
-                <w:sz w:val="20"/>
-                <w:szCs w:val="20"/>
-              </w:rPr>
-              <w:t>(males should evolve to be lower</w:t>
-            </w:r>
-            <w:r>
-              <w:rPr>
-                <w:sz w:val="20"/>
-                <w:szCs w:val="20"/>
-              </w:rPr>
-              <w:t xml:space="preserve"> </w:t>
-            </w:r>
-            <w:proofErr w:type="spellStart"/>
-            <w:r>
-              <w:rPr>
-                <w:sz w:val="20"/>
-                <w:szCs w:val="20"/>
-              </w:rPr>
-              <w:t>gwRR</w:t>
-            </w:r>
-            <w:proofErr w:type="spellEnd"/>
-            <w:r>
-              <w:rPr>
-                <w:sz w:val="20"/>
-                <w:szCs w:val="20"/>
-              </w:rPr>
-              <w:t>)</w:t>
-            </w:r>
-          </w:p>
-        </w:tc>
-        <w:tc>
-          <w:tcPr>
-            <w:tcW w:w="1033" w:type="pct"/>
-          </w:tcPr>
-          <w:p>
-            <w:pPr>
-              <w:jc w:val="center"/>
-            </w:pPr>
-            <w:r>
-              <w:t>Yes? Maybe</w:t>
-            </w:r>
-          </w:p>
-          <w:p>
-            <w:pPr>
-              <w:jc w:val="center"/>
-              <w:rPr>
-                <w:sz w:val="20"/>
-                <w:szCs w:val="20"/>
-              </w:rPr>
-            </w:pPr>
-            <w:r>
-              <w:rPr>
-                <w:sz w:val="20"/>
-                <w:szCs w:val="20"/>
-              </w:rPr>
-              <w:t xml:space="preserve">Stronger interference pattern results is equivalent to larger cis </w:t>
-            </w:r>
-            <w:r>
-              <w:rPr>
-                <w:sz w:val="20"/>
-                <w:szCs w:val="20"/>
-              </w:rPr>
-              <w:t>blocks of chromosomes together</w:t>
+              <w:rPr>
+                <w:sz w:val="20"/>
+                <w:szCs w:val="20"/>
+              </w:rPr>
+            </w:pPr>
+          </w:p>
+          <w:p>
+            <w:pPr>
+              <w:jc w:val="center"/>
+              <w:rPr>
+                <w:sz w:val="20"/>
+                <w:szCs w:val="20"/>
+              </w:rPr>
+            </w:pPr>
+            <w:r>
+              <w:rPr>
+                <w:sz w:val="20"/>
+                <w:szCs w:val="20"/>
+              </w:rPr>
+              <w:t xml:space="preserve">Predictions don’t apply to </w:t>
+            </w:r>
+            <w:r>
+              <w:rPr>
+                <w:sz w:val="20"/>
+                <w:szCs w:val="20"/>
+              </w:rPr>
+              <w:t>single meiotic events or recombination landscape.</w:t>
             </w:r>
           </w:p>
         </w:tc>
       </w:tr>
       <w:tr>
         <w:trPr>
-          <w:trHeight w:val="2027"/>
+          <w:trHeight w:val="1614"/>
+        </w:trPr>
+        <w:tc>
+          <w:tcPr>
+            <w:tcW w:w="933" w:type="pct"/>
+            <w:shd w:val="clear" w:color="auto" w:fill="auto"/>
+            <w:tcMar>
+              <w:top w:w="72" w:type="dxa"/>
+              <w:left w:w="144" w:type="dxa"/>
+              <w:bottom w:w="72" w:type="dxa"/>
+              <w:right w:w="144" w:type="dxa"/>
+            </w:tcMar>
+          </w:tcPr>
+          <w:p>
+            <w:r>
+              <w:t>S</w:t>
+            </w:r>
+            <w:r>
+              <w:t>.</w:t>
+            </w:r>
+            <w:r>
+              <w:t>A</w:t>
+            </w:r>
+            <w:r>
+              <w:t>.</w:t>
+            </w:r>
+            <w:r>
+              <w:t>C</w:t>
+            </w:r>
+            <w:r>
+              <w:t>.</w:t>
+            </w:r>
+            <w:r>
+              <w:t>E</w:t>
+            </w:r>
+            <w:r>
+              <w:t>.</w:t>
+            </w:r>
+          </w:p>
+          <w:p>
+            <w:pPr>
+              <w:rPr>
+                <w:sz w:val="20"/>
+                <w:szCs w:val="20"/>
+              </w:rPr>
+            </w:pPr>
+          </w:p>
+          <w:p>
+            <w:r>
+              <w:rPr>
+                <w:sz w:val="20"/>
+                <w:szCs w:val="20"/>
+              </w:rPr>
+              <w:fldChar w:fldCharType="begin"/>
+            </w:r>
+            <w:r>
+              <w:rPr>
+                <w:sz w:val="20"/>
+                <w:szCs w:val="20"/>
+              </w:rPr>
+              <w:instrText xml:space="preserve"> ADDIN ZOTERO_ITEM {"citationID":"m9hma4GD","properties":{"formattedCitation":"(Sardell and Kirkpatrick, 2020)","plainCitation":"(Sardell and Kirkpatrick, 2020)"},"citationItems":[{"id":3895,"uris":["http://zotero.org/users/3541366/items/NDEH4BWN"],"uri":["http://zotero.org/users/3541366/items/NDEH4BWN"],"itemData":{"id":3895,"type":"article-journal","abstract":"Sex differences in overall recombination rates are well known, but little theoretical or empirical attention has been given to how and why sexes differ in their recombination landscapes: the patterns of recombination along chromosomes. In the first scientific review of this phenomenon, we find that recombination is biased toward telomeres in males and more uniformly distributed in females in most vertebrates and many other eukaryotes. Notable exceptions to this pattern exist, however. Fine-scale recombination patterns also frequently differ between males and females. The molecular mechanisms responsible for sex differences remain unclear, but chromatin landscapes play a role. Why these sex differences evolve also is unclear. Hypotheses suggest that they may result from sexually antagonistic selection acting on coding genes and their regulatory elements, meiotic drive in females, selection during the haploid phase of the life cycle, selection against aneuploidy, or mechanistic constraints. No single hypothesis, however, can adequately explain the evolution of sex differences in all cases. Sex-specific recombination landscapes have important consequences for population differentiation and sex chromosome evolution.","container-title":"The American Naturalist","DOI":"10.1086/704943","ISSN":"0003-0147","issue":"2","journalAbbreviation":"The American Naturalist","page":"361-379","source":"journals.uchicago.edu (Atypon)","title":"Sex Differences in the Recombination Landscape","volume":"195","author":[{"family":"Sardell","given":"Jason M."},{"family":"Kirkpatrick","given":"Mark"}],"issued":{"date-parts":[["2020",2,1]]}}}],"schema":"https://github.com/citation-style-language/schema/raw/master/csl-citation.json"} </w:instrText>
+            </w:r>
+            <w:r>
+              <w:rPr>
+                <w:sz w:val="20"/>
+                <w:szCs w:val="20"/>
+              </w:rPr>
+              <w:fldChar w:fldCharType="separate"/>
+            </w:r>
+            <w:r>
+              <w:rPr>
+                <w:rFonts w:ascii="Calibri" w:hAnsi="Calibri" w:cs="Calibri"/>
+                <w:sz w:val="20"/>
+              </w:rPr>
+              <w:t>(Sardell and Kirkpatrick, 2020)</w:t>
+            </w:r>
+            <w:r>
+              <w:rPr>
+                <w:sz w:val="20"/>
+                <w:szCs w:val="20"/>
+              </w:rPr>
+              <w:fldChar w:fldCharType="end"/>
+            </w:r>
+          </w:p>
+        </w:tc>
+        <w:tc>
+          <w:tcPr>
+            <w:tcW w:w="627" w:type="pct"/>
+            <w:shd w:val="clear" w:color="auto" w:fill="auto"/>
+            <w:tcMar>
+              <w:top w:w="72" w:type="dxa"/>
+              <w:left w:w="144" w:type="dxa"/>
+              <w:bottom w:w="72" w:type="dxa"/>
+              <w:right w:w="144" w:type="dxa"/>
+            </w:tcMar>
+          </w:tcPr>
+          <w:p>
+            <w:pPr>
+              <w:jc w:val="center"/>
+            </w:pPr>
+            <w:r>
+              <w:t>Yes</w:t>
+            </w:r>
+          </w:p>
+          <w:p>
+            <w:pPr>
+              <w:jc w:val="center"/>
+              <w:rPr>
+                <w:b/>
+              </w:rPr>
+            </w:pPr>
+            <w:r>
+              <w:rPr>
+                <w:sz w:val="20"/>
+                <w:szCs w:val="20"/>
+              </w:rPr>
+              <w:t>Maintaining larger blocks of chromosomes positions crossovers to telomeres.</w:t>
+            </w:r>
+          </w:p>
+        </w:tc>
+        <w:tc>
+          <w:tcPr>
+            <w:tcW w:w="793" w:type="pct"/>
+          </w:tcPr>
+          <w:p>
+            <w:pPr>
+              <w:jc w:val="center"/>
+            </w:pPr>
+            <w:r>
+              <w:t>Yes/</w:t>
+            </w:r>
+            <w:r>
+              <w:t>Maybe</w:t>
+            </w:r>
+          </w:p>
+          <w:p>
+            <w:pPr>
+              <w:jc w:val="center"/>
+            </w:pPr>
+            <w:r>
+              <w:rPr>
+                <w:sz w:val="20"/>
+                <w:szCs w:val="20"/>
+              </w:rPr>
+              <w:t>Maintaining regulatory and coding regions together lowers between cell variance in males.</w:t>
+            </w:r>
+          </w:p>
+        </w:tc>
+        <w:tc>
+          <w:tcPr>
+            <w:tcW w:w="871" w:type="pct"/>
+            <w:shd w:val="clear" w:color="auto" w:fill="auto"/>
+            <w:tcMar>
+              <w:top w:w="72" w:type="dxa"/>
+              <w:left w:w="144" w:type="dxa"/>
+              <w:bottom w:w="72" w:type="dxa"/>
+              <w:right w:w="144" w:type="dxa"/>
+            </w:tcMar>
+          </w:tcPr>
+          <w:p>
+            <w:pPr>
+              <w:jc w:val="center"/>
+              <w:rPr>
+                <w:sz w:val="20"/>
+                <w:szCs w:val="20"/>
+              </w:rPr>
+            </w:pPr>
+            <w:r>
+              <w:rPr>
+                <w:sz w:val="20"/>
+                <w:szCs w:val="20"/>
+              </w:rPr>
+              <w:t>?</w:t>
+            </w:r>
+            <w:r>
+              <w:rPr>
+                <w:sz w:val="20"/>
+                <w:szCs w:val="20"/>
+              </w:rPr>
+              <w:t xml:space="preserve"> </w:t>
+            </w:r>
+          </w:p>
+          <w:p>
+            <w:pPr>
+              <w:jc w:val="center"/>
+              <w:rPr>
+                <w:sz w:val="20"/>
+                <w:szCs w:val="20"/>
+              </w:rPr>
+            </w:pPr>
+            <w:r>
+              <w:rPr>
+                <w:sz w:val="20"/>
+                <w:szCs w:val="20"/>
+              </w:rPr>
+              <w:t>No prediction for chromosome axis.</w:t>
+            </w:r>
+          </w:p>
+        </w:tc>
+        <w:tc>
+          <w:tcPr>
+            <w:tcW w:w="742" w:type="pct"/>
+          </w:tcPr>
+          <w:p>
+            <w:pPr>
+              <w:jc w:val="center"/>
+            </w:pPr>
+            <w:r>
+              <w:t>No</w:t>
+            </w:r>
+          </w:p>
+          <w:p>
+            <w:pPr>
+              <w:jc w:val="center"/>
+            </w:pPr>
+            <w:r>
+              <w:rPr>
+                <w:sz w:val="20"/>
+                <w:szCs w:val="20"/>
+              </w:rPr>
+              <w:t>M</w:t>
+            </w:r>
+            <w:r>
+              <w:rPr>
+                <w:sz w:val="20"/>
+                <w:szCs w:val="20"/>
+              </w:rPr>
+              <w:t>ales should evolve to be lower</w:t>
+            </w:r>
+            <w:r>
+              <w:rPr>
+                <w:sz w:val="20"/>
+                <w:szCs w:val="20"/>
+              </w:rPr>
+              <w:t xml:space="preserve"> gwRR.</w:t>
+            </w:r>
+          </w:p>
+        </w:tc>
+        <w:tc>
+          <w:tcPr>
+            <w:tcW w:w="1033" w:type="pct"/>
+          </w:tcPr>
+          <w:p>
+            <w:pPr>
+              <w:jc w:val="center"/>
+            </w:pPr>
+            <w:r>
+              <w:t>Yes/(m</w:t>
+            </w:r>
+            <w:r>
+              <w:t>aybe</w:t>
+            </w:r>
+            <w:r>
+              <w:t>)</w:t>
+            </w:r>
+          </w:p>
+          <w:p>
+            <w:pPr>
+              <w:jc w:val="center"/>
+            </w:pPr>
+            <w:r>
+              <w:rPr>
+                <w:sz w:val="20"/>
+                <w:szCs w:val="20"/>
+              </w:rPr>
+              <w:t>Stronger interference is equivalent to larger blocks of chromosomes segregation together.</w:t>
+            </w:r>
+          </w:p>
+        </w:tc>
+      </w:tr>
+      <w:tr>
+        <w:trPr>
+          <w:trHeight w:val="390"/>
         </w:trPr>
         <w:tc>
           <w:tcPr>
@@ -984,37 +1305,27 @@
           </w:tcPr>
           <w:p>
             <w:r>
-              <w:t>Two locus</w:t>
-            </w:r>
-            <w:r>
-              <w:t xml:space="preserve"> modifier</w:t>
-            </w:r>
-          </w:p>
-          <w:p>
-            <w:r>
-              <w:t xml:space="preserve">(protection against </w:t>
-            </w:r>
-            <w:r>
-              <w:t xml:space="preserve">meiotic </w:t>
-            </w:r>
-            <w:r>
-              <w:t>drive systems)</w:t>
-            </w:r>
-            <w:r>
-              <w:t xml:space="preserve">, </w:t>
-            </w:r>
-            <w:r>
-              <w:t>(breaking up conspiracies of drive)</w:t>
-            </w:r>
-          </w:p>
-          <w:p/>
-          <w:p>
-            <w:pPr>
-              <w:rPr>
-                <w:sz w:val="20"/>
-                <w:szCs w:val="20"/>
-              </w:rPr>
-            </w:pPr>
+              <w:t>Spindle based s</w:t>
+            </w:r>
+            <w:r>
+              <w:t>election</w:t>
+            </w:r>
+            <w:r>
+              <w:t xml:space="preserve"> at </w:t>
+            </w:r>
+            <w:r>
+              <w:t>Reduction phase</w:t>
+            </w:r>
+          </w:p>
+          <w:p>
+            <w:pPr>
+              <w:rPr>
+                <w:sz w:val="20"/>
+                <w:szCs w:val="20"/>
+              </w:rPr>
+            </w:pPr>
+          </w:p>
+          <w:p>
             <w:r>
               <w:rPr>
                 <w:sz w:val="20"/>
@@ -1027,7 +1338,7 @@
                 <w:sz w:val="20"/>
                 <w:szCs w:val="20"/>
               </w:rPr>
-              <w:instrText xml:space="preserve"> ADDIN ZOTERO_ITEM CSL_CITATION {"citationID":"M3CjDJ9Q","properties":{"formattedCitation":"(Brandvain and Coop, 2012)","plainCitation":"(Brandvain and Coop, 2012)","noteIndex":0},"citationItems":[{"id":3918,"uris":["http://zotero.org/users/3541366/items/882WHQ6E"],"uri":["http://zotero.org/users/3541366/items/882WHQ6E"],"itemData":{"id":3918,"type":"article-journal","container-title":"Genetics","issue":"2","note":"publisher: Genetics Soc America","page":"709–723","source":"Google Scholar","title":"Scrambling eggs: meiotic drive and the evolution of female recombination rates","title-short":"Scrambling eggs","volume":"190","author":[{"family":"Brandvain","given":"Yaniv"},{"family":"Coop","given":"Graham"}],"issued":{"date-parts":[["2012"]]}}}],"schema":"https://github.com/citation-style-language/schema/raw/master/csl-citation.json"} </w:instrText>
+              <w:instrText xml:space="preserve"> ADDIN ZOTERO_ITEM {"citationID":"IpxpBN3e","properties":{"formattedCitation":"(Altendorfer et al., 2020; Dernburg, 2001; Lee, 2019; van Veen and Hawley, 2003)","plainCitation":"(Altendorfer et al., 2020; Dernburg, 2001; Lee, 2019; van Veen and Hawley, 2003)"},"citationItems":[{"id":1174,"uris":["http://zotero.org/users/3541366/items/Q82Q2TD3"],"uri":["http://zotero.org/users/3541366/items/Q82Q2TD3"]},{"id":1169,"uris":["http://zotero.org/users/3541366/items/H268BG4J"],"uri":["http://zotero.org/users/3541366/items/H268BG4J"]},{"id":1163,"uris":["http://zotero.org/users/3541366/items/G4MCKUF5"],"uri":["http://zotero.org/users/3541366/items/G4MCKUF5"]},{"id":1172,"uris":["http://zotero.org/users/3541366/items/3QVNAFGP"],"uri":["http://zotero.org/users/3541366/items/3QVNAFGP"]}]} </w:instrText>
             </w:r>
             <w:r>
               <w:rPr>
@@ -1038,11 +1349,11 @@
             </w:r>
             <w:r>
               <w:rPr>
-                <w:rFonts w:ascii="Calibri" w:hAnsi="Calibri"/>
-                <w:sz w:val="20"/>
-                <w:szCs w:val="20"/>
-              </w:rPr>
-              <w:t>(Brandvain and Coop, 2012)</w:t>
+                <w:rFonts w:ascii="Calibri" w:hAnsi="Calibri" w:cs="Calibri"/>
+                <w:sz w:val="20"/>
+                <w:szCs w:val="20"/>
+              </w:rPr>
+              <w:t>(Altendorfer et al., 2020; Dernburg, 2001; Lee, 2019; van Veen and Hawley, 2003)</w:t>
             </w:r>
             <w:r>
               <w:rPr>
@@ -1068,14 +1379,8 @@
           <w:p>
             <w:pPr>
               <w:jc w:val="center"/>
-              <w:rPr>
-                <w:b/>
-              </w:rPr>
-            </w:pPr>
-            <w:r>
-              <w:rPr>
-                <w:b/>
-              </w:rPr>
+            </w:pPr>
+            <w:r>
               <w:t>Yes</w:t>
             </w:r>
           </w:p>
@@ -1092,8 +1397,29 @@
                 <w:sz w:val="20"/>
                 <w:szCs w:val="20"/>
               </w:rPr>
-              <w:t>Females generally higher RR and COs closer to centromeres.</w:t>
-            </w:r>
+              <w:t>Telomere position of single crossover chromosomes maximizes</w:t>
+            </w:r>
+          </w:p>
+          <w:p>
+            <w:pPr>
+              <w:jc w:val="center"/>
+              <w:rPr>
+                <w:sz w:val="20"/>
+                <w:szCs w:val="20"/>
+              </w:rPr>
+            </w:pPr>
+            <w:r>
+              <w:rPr>
+                <w:sz w:val="20"/>
+                <w:szCs w:val="20"/>
+              </w:rPr>
+              <w:t>sister cohesion with tension and may synchronize division of bivalents.</w:t>
+            </w:r>
+          </w:p>
+          <w:p>
+            <w:pPr>
+              <w:jc w:val="center"/>
+            </w:pPr>
           </w:p>
         </w:tc>
         <w:tc>
@@ -1105,58 +1431,36 @@
               <w:jc w:val="center"/>
             </w:pPr>
             <w:r>
-              <w:t>Yes</w:t>
-            </w:r>
-            <w:r>
-              <w:t>/Maybe</w:t>
-            </w:r>
-          </w:p>
-          <w:p>
-            <w:pPr>
-              <w:jc w:val="center"/>
-              <w:rPr>
-                <w:sz w:val="20"/>
-                <w:szCs w:val="20"/>
-              </w:rPr>
-            </w:pPr>
-            <w:r>
-              <w:rPr>
-                <w:sz w:val="20"/>
-                <w:szCs w:val="20"/>
-              </w:rPr>
-              <w:t>More variance between oocytes to reduce effectiveness of centromere drive.</w:t>
-            </w:r>
-          </w:p>
-          <w:p>
-            <w:pPr>
-              <w:jc w:val="center"/>
-              <w:rPr>
-                <w:sz w:val="20"/>
-                <w:szCs w:val="20"/>
-              </w:rPr>
-            </w:pPr>
-            <w:r>
-              <w:rPr>
-                <w:sz w:val="20"/>
-                <w:szCs w:val="20"/>
-              </w:rPr>
-              <w:t>No</w:t>
-            </w:r>
-          </w:p>
-          <w:p>
-            <w:pPr>
-              <w:jc w:val="center"/>
-              <w:rPr>
-                <w:sz w:val="20"/>
-                <w:szCs w:val="20"/>
-              </w:rPr>
-            </w:pPr>
-            <w:r>
-              <w:rPr>
-                <w:sz w:val="20"/>
-                <w:szCs w:val="20"/>
-              </w:rPr>
-              <w:t>Females should evolve consistent manner to limit drivers</w:t>
+              <w:t>Y</w:t>
+            </w:r>
+            <w:r>
+              <w:t>es</w:t>
+            </w:r>
+          </w:p>
+          <w:p>
+            <w:pPr>
+              <w:jc w:val="center"/>
+            </w:pPr>
+            <w:r>
+              <w:rPr>
+                <w:sz w:val="20"/>
+                <w:szCs w:val="20"/>
+              </w:rPr>
+              <w:t>Relaxed selection on SAC would</w:t>
+            </w:r>
+            <w:r>
+              <w:rPr>
+                <w:sz w:val="20"/>
+                <w:szCs w:val="20"/>
+              </w:rPr>
+              <w:t xml:space="preserve"> increases variance across oocytes relative to spermatocytes</w:t>
+            </w:r>
+            <w:r>
+              <w:rPr>
+                <w:sz w:val="20"/>
+                <w:szCs w:val="20"/>
+              </w:rPr>
+              <w:t>.</w:t>
             </w:r>
           </w:p>
         </w:tc>
@@ -1175,33 +1479,21 @@
           <w:p>
             <w:pPr>
               <w:jc w:val="center"/>
-              <w:rPr>
-                <w:sz w:val="20"/>
-                <w:szCs w:val="20"/>
-              </w:rPr>
-            </w:pPr>
-            <w:r>
-              <w:rPr>
-                <w:sz w:val="20"/>
-                <w:szCs w:val="20"/>
-              </w:rPr>
+            </w:pPr>
+            <w:r>
               <w:t>?</w:t>
             </w:r>
           </w:p>
           <w:p>
             <w:pPr>
               <w:jc w:val="center"/>
-              <w:rPr>
-                <w:sz w:val="20"/>
-                <w:szCs w:val="20"/>
-              </w:rPr>
-            </w:pPr>
-            <w:r>
-              <w:rPr>
-                <w:sz w:val="20"/>
-                <w:szCs w:val="20"/>
-              </w:rPr>
-              <w:t>No prediction for chromosome axis</w:t>
+            </w:pPr>
+            <w:r>
+              <w:rPr>
+                <w:sz w:val="20"/>
+                <w:szCs w:val="20"/>
+              </w:rPr>
+              <w:t>No prediction for chromosome axis.</w:t>
             </w:r>
           </w:p>
         </w:tc>
@@ -1214,25 +1506,34 @@
               <w:jc w:val="center"/>
             </w:pPr>
             <w:r>
-              <w:t>Yes / (maybe)</w:t>
-            </w:r>
-          </w:p>
-          <w:p>
-            <w:pPr>
-              <w:jc w:val="center"/>
-            </w:pPr>
-            <w:r>
-              <w:t>Depends on the stage driver acts (MI or MII)</w:t>
-            </w:r>
-          </w:p>
-          <w:p>
-            <w:pPr>
-              <w:jc w:val="center"/>
-              <w:rPr>
-                <w:sz w:val="20"/>
-                <w:szCs w:val="20"/>
-              </w:rPr>
-            </w:pPr>
+              <w:t>Yes</w:t>
+            </w:r>
+          </w:p>
+          <w:p>
+            <w:pPr>
+              <w:jc w:val="center"/>
+            </w:pPr>
+            <w:r>
+              <w:rPr>
+                <w:sz w:val="20"/>
+                <w:szCs w:val="20"/>
+              </w:rPr>
+              <w:t xml:space="preserve">More effective checkpoint (SAC) will </w:t>
+            </w:r>
+            <w:r>
+              <w:rPr>
+                <w:sz w:val="20"/>
+                <w:szCs w:val="20"/>
+              </w:rPr>
+              <w:t>cause faster evolution in males relative to females</w:t>
+            </w:r>
+            <w:r>
+              <w:rPr>
+                <w:sz w:val="20"/>
+                <w:szCs w:val="20"/>
+              </w:rPr>
+              <w:t>.</w:t>
+            </w:r>
           </w:p>
         </w:tc>
         <w:tc>
@@ -1244,40 +1545,161 @@
               <w:jc w:val="center"/>
             </w:pPr>
             <w:r>
-              <w:t>No</w:t>
-            </w:r>
-          </w:p>
-          <w:p>
-            <w:pPr>
-              <w:jc w:val="center"/>
-              <w:rPr>
-                <w:sz w:val="20"/>
-                <w:szCs w:val="20"/>
-              </w:rPr>
-            </w:pPr>
-          </w:p>
-          <w:p>
-            <w:pPr>
-              <w:jc w:val="center"/>
-              <w:rPr>
-                <w:sz w:val="20"/>
-                <w:szCs w:val="20"/>
-              </w:rPr>
-            </w:pPr>
-            <w:r>
-              <w:rPr>
-                <w:sz w:val="20"/>
-                <w:szCs w:val="20"/>
-              </w:rPr>
-              <w:t xml:space="preserve">Predictions don’t apply to </w:t>
-            </w:r>
-            <w:r>
-              <w:rPr>
-                <w:sz w:val="20"/>
-                <w:szCs w:val="20"/>
-              </w:rPr>
-              <w:t>single meiotic events or recombination landscape.</w:t>
-            </w:r>
+              <w:t>Y</w:t>
+            </w:r>
+            <w:r>
+              <w:t>es</w:t>
+            </w:r>
+          </w:p>
+          <w:p>
+            <w:pPr>
+              <w:jc w:val="center"/>
+              <w:rPr>
+                <w:sz w:val="20"/>
+                <w:szCs w:val="20"/>
+              </w:rPr>
+            </w:pPr>
+            <w:r>
+              <w:rPr>
+                <w:sz w:val="20"/>
+                <w:szCs w:val="20"/>
+              </w:rPr>
+              <w:t xml:space="preserve">Unknown mechanism, but amount of </w:t>
+            </w:r>
+            <w:r>
+              <w:rPr>
+                <w:sz w:val="20"/>
+                <w:szCs w:val="20"/>
+              </w:rPr>
+              <w:t xml:space="preserve">sister cohesion </w:t>
+            </w:r>
+            <w:r>
+              <w:rPr>
+                <w:sz w:val="20"/>
+                <w:szCs w:val="20"/>
+              </w:rPr>
+              <w:t>could:</w:t>
+            </w:r>
+          </w:p>
+          <w:p>
+            <w:pPr>
+              <w:jc w:val="center"/>
+              <w:rPr>
+                <w:sz w:val="20"/>
+                <w:szCs w:val="20"/>
+              </w:rPr>
+            </w:pPr>
+            <w:r>
+              <w:rPr>
+                <w:sz w:val="20"/>
+                <w:szCs w:val="20"/>
+              </w:rPr>
+              <w:t xml:space="preserve">i) </w:t>
+            </w:r>
+            <w:r>
+              <w:rPr>
+                <w:sz w:val="20"/>
+                <w:szCs w:val="20"/>
+              </w:rPr>
+              <w:t xml:space="preserve">stabilize tetrads for SAC to </w:t>
+            </w:r>
+            <w:r>
+              <w:rPr>
+                <w:sz w:val="20"/>
+                <w:szCs w:val="20"/>
+              </w:rPr>
+              <w:t xml:space="preserve">detect </w:t>
+            </w:r>
+            <w:r>
+              <w:rPr>
+                <w:sz w:val="20"/>
+                <w:szCs w:val="20"/>
+              </w:rPr>
+              <w:t>tension</w:t>
+            </w:r>
+          </w:p>
+          <w:p>
+            <w:pPr>
+              <w:jc w:val="center"/>
+              <w:rPr>
+                <w:sz w:val="20"/>
+                <w:szCs w:val="20"/>
+              </w:rPr>
+            </w:pPr>
+            <w:r>
+              <w:rPr>
+                <w:sz w:val="20"/>
+                <w:szCs w:val="20"/>
+              </w:rPr>
+              <w:t xml:space="preserve">or </w:t>
+            </w:r>
+          </w:p>
+          <w:p>
+            <w:pPr>
+              <w:jc w:val="center"/>
+              <w:rPr>
+                <w:sz w:val="20"/>
+                <w:szCs w:val="20"/>
+              </w:rPr>
+            </w:pPr>
+            <w:r>
+              <w:rPr>
+                <w:sz w:val="20"/>
+                <w:szCs w:val="20"/>
+              </w:rPr>
+              <w:t xml:space="preserve">ii) </w:t>
+            </w:r>
+            <w:r>
+              <w:rPr>
+                <w:sz w:val="20"/>
+                <w:szCs w:val="20"/>
+              </w:rPr>
+              <w:t xml:space="preserve">regulate the timing </w:t>
+            </w:r>
+            <w:r>
+              <w:rPr>
+                <w:sz w:val="20"/>
+                <w:szCs w:val="20"/>
+              </w:rPr>
+              <w:t>of entry into</w:t>
+            </w:r>
+            <w:r>
+              <w:rPr>
+                <w:sz w:val="20"/>
+                <w:szCs w:val="20"/>
+              </w:rPr>
+              <w:t xml:space="preserve"> anaphase (</w:t>
+            </w:r>
+            <w:r>
+              <w:rPr>
+                <w:sz w:val="20"/>
+                <w:szCs w:val="20"/>
+              </w:rPr>
+              <w:t xml:space="preserve">reduction </w:t>
+            </w:r>
+            <w:r>
+              <w:rPr>
+                <w:sz w:val="20"/>
+                <w:szCs w:val="20"/>
+              </w:rPr>
+              <w:t>separation</w:t>
+            </w:r>
+            <w:r>
+              <w:rPr>
+                <w:sz w:val="20"/>
+                <w:szCs w:val="20"/>
+              </w:rPr>
+              <w:t>) via modulating the rate of degradation of the sister cohesion.</w:t>
+            </w:r>
+          </w:p>
+          <w:p>
+            <w:pPr>
+              <w:jc w:val="center"/>
+              <w:rPr>
+                <w:sz w:val="20"/>
+                <w:szCs w:val="20"/>
+              </w:rPr>
+            </w:pPr>
           </w:p>
         </w:tc>
       </w:tr>
@@ -1295,43 +1717,63 @@
               <w:bottom w:w="72" w:type="dxa"/>
               <w:right w:w="144" w:type="dxa"/>
             </w:tcMar>
-            <w:hideMark/>
-          </w:tcPr>
-          <w:p>
-            <w:r>
-              <w:t>Spindle based Selection</w:t>
-            </w:r>
-          </w:p>
-          <w:p>
-            <w:r>
-              <w:t>(Metaphase I)</w:t>
-            </w:r>
-          </w:p>
-          <w:p/>
-          <w:p>
-            <w:r>
-              <w:t>(many citations, )</w:t>
-            </w:r>
-          </w:p>
-          <w:p>
-            <w:r>
-              <w:t>(lane K</w:t>
-            </w:r>
-          </w:p>
-          <w:p>
-            <w:proofErr w:type="spellStart"/>
-            <w:r>
-              <w:t>Schuh</w:t>
-            </w:r>
-            <w:proofErr w:type="spellEnd"/>
-            <w:r>
-              <w:t xml:space="preserve"> </w:t>
-            </w:r>
-            <w:proofErr w:type="spellStart"/>
-            <w:r>
-              <w:t>Ellenburg</w:t>
-            </w:r>
-            <w:proofErr w:type="spellEnd"/>
+          </w:tcPr>
+          <w:p>
+            <w:r>
+              <w:lastRenderedPageBreak/>
+              <w:t xml:space="preserve">Pairing based selection, </w:t>
+            </w:r>
+          </w:p>
+          <w:p>
+            <w:r>
+              <w:t>C.O.M.</w:t>
+            </w:r>
+          </w:p>
+          <w:p>
+            <w:pPr>
+              <w:rPr>
+                <w:sz w:val="18"/>
+                <w:szCs w:val="18"/>
+              </w:rPr>
+            </w:pPr>
+          </w:p>
+          <w:p>
+            <w:r>
+              <w:rPr>
+                <w:sz w:val="18"/>
+                <w:szCs w:val="18"/>
+              </w:rPr>
+              <w:fldChar w:fldCharType="begin"/>
+            </w:r>
+            <w:r>
+              <w:rPr>
+                <w:sz w:val="18"/>
+                <w:szCs w:val="18"/>
+              </w:rPr>
+              <w:instrText xml:space="preserve"> ADDIN ZOTERO_ITEM {"citationID":"24la6nhm5q","properties":{"formattedCitation":"{\\rtf (Hult\\uc0\\u233{}n, 2011)}","plainCitation":"(Hultén, 2011)"},"citationItems":[{"id":1176,"uris":["http://zotero.org/users/3541366/items/SVI2NHA9"],"uri":["http://zotero.org/users/3541366/items/SVI2NHA9"]}]} </w:instrText>
+            </w:r>
+            <w:r>
+              <w:rPr>
+                <w:sz w:val="18"/>
+                <w:szCs w:val="18"/>
+              </w:rPr>
+              <w:fldChar w:fldCharType="separate"/>
+            </w:r>
+            <w:r>
+              <w:rPr>
+                <w:rFonts w:ascii="Calibri" w:hAnsi="Calibri" w:cs="Calibri"/>
+                <w:sz w:val="18"/>
+                <w:szCs w:val="18"/>
+              </w:rPr>
+              <w:t>(Hultén, 2011)</w:t>
+            </w:r>
+            <w:r>
+              <w:rPr>
+                <w:sz w:val="18"/>
+                <w:szCs w:val="18"/>
+              </w:rPr>
+              <w:fldChar w:fldCharType="end"/>
+            </w:r>
           </w:p>
         </w:tc>
         <w:tc>
@@ -1344,36 +1786,57 @@
               <w:bottom w:w="72" w:type="dxa"/>
               <w:right w:w="144" w:type="dxa"/>
             </w:tcMar>
-            <w:hideMark/>
-          </w:tcPr>
-          <w:p>
-            <w:pPr>
-              <w:jc w:val="center"/>
-            </w:pPr>
-            <w:r>
-              <w:t>Yes</w:t>
-            </w:r>
-          </w:p>
-          <w:p>
-            <w:pPr>
-              <w:jc w:val="center"/>
-              <w:rPr>
-                <w:sz w:val="20"/>
-                <w:szCs w:val="20"/>
-              </w:rPr>
-            </w:pPr>
-            <w:r>
-              <w:rPr>
-                <w:sz w:val="20"/>
-                <w:szCs w:val="20"/>
-              </w:rPr>
-              <w:t xml:space="preserve">Telomere position maximizes sister cohesion with tension. </w:t>
-            </w:r>
-          </w:p>
-          <w:p>
-            <w:pPr>
-              <w:jc w:val="center"/>
-            </w:pPr>
+          </w:tcPr>
+          <w:p>
+            <w:pPr>
+              <w:jc w:val="center"/>
+            </w:pPr>
+            <w:r>
+              <w:t>Y</w:t>
+            </w:r>
+            <w:r>
+              <w:t>es / (maybe)</w:t>
+            </w:r>
+          </w:p>
+          <w:p>
+            <w:pPr>
+              <w:jc w:val="center"/>
+            </w:pPr>
+            <w:r>
+              <w:rPr>
+                <w:sz w:val="20"/>
+                <w:szCs w:val="20"/>
+              </w:rPr>
+              <w:t>Difference</w:t>
+            </w:r>
+            <w:r>
+              <w:rPr>
+                <w:sz w:val="20"/>
+                <w:szCs w:val="20"/>
+              </w:rPr>
+              <w:t xml:space="preserve"> </w:t>
+            </w:r>
+            <w:r>
+              <w:rPr>
+                <w:sz w:val="20"/>
+                <w:szCs w:val="20"/>
+              </w:rPr>
+              <w:t xml:space="preserve">of interference in sexes </w:t>
+            </w:r>
+            <w:r>
+              <w:rPr>
+                <w:sz w:val="20"/>
+                <w:szCs w:val="20"/>
+              </w:rPr>
+              <w:t>is du</w:t>
+            </w:r>
+            <w:r>
+              <w:rPr>
+                <w:sz w:val="20"/>
+                <w:szCs w:val="20"/>
+              </w:rPr>
+              <w:t>e to axis length differences.</w:t>
+            </w:r>
           </w:p>
         </w:tc>
         <w:tc>
@@ -1385,36 +1848,33 @@
               <w:jc w:val="center"/>
             </w:pPr>
             <w:r>
-              <w:t>Y</w:t>
-            </w:r>
-            <w:r>
-              <w:t>es</w:t>
-            </w:r>
-          </w:p>
-          <w:p>
-            <w:pPr>
-              <w:jc w:val="center"/>
-            </w:pPr>
-            <w:r>
-              <w:rPr>
-                <w:sz w:val="20"/>
-                <w:szCs w:val="20"/>
-              </w:rPr>
-              <w:t>Relaxed selection on SAC would</w:t>
-            </w:r>
-            <w:r>
-              <w:rPr>
-                <w:sz w:val="20"/>
-                <w:szCs w:val="20"/>
-              </w:rPr>
-              <w:t xml:space="preserve"> increases variance across oocytes relative to spermatocytes</w:t>
-            </w:r>
-            <w:r>
-              <w:rPr>
-                <w:sz w:val="20"/>
-                <w:szCs w:val="20"/>
-              </w:rPr>
-              <w:t>.</w:t>
+              <w:t>?</w:t>
+            </w:r>
+          </w:p>
+          <w:p>
+            <w:pPr>
+              <w:jc w:val="center"/>
+            </w:pPr>
+            <w:r>
+              <w:rPr>
+                <w:sz w:val="20"/>
+                <w:szCs w:val="20"/>
+              </w:rPr>
+              <w:t>N</w:t>
+            </w:r>
+            <w:r>
+              <w:rPr>
+                <w:sz w:val="20"/>
+                <w:szCs w:val="20"/>
+              </w:rPr>
+              <w:t>o prediction for be</w:t>
+            </w:r>
+            <w:r>
+              <w:rPr>
+                <w:sz w:val="20"/>
+                <w:szCs w:val="20"/>
+              </w:rPr>
+              <w:t>tween gamete variance.</w:t>
             </w:r>
           </w:p>
         </w:tc>
@@ -1428,17 +1888,44 @@
               <w:bottom w:w="72" w:type="dxa"/>
               <w:right w:w="144" w:type="dxa"/>
             </w:tcMar>
-            <w:hideMark/>
-          </w:tcPr>
-          <w:p>
-            <w:pPr>
-              <w:jc w:val="center"/>
-            </w:pPr>
-            <w:r>
-              <w:t>?</w:t>
-            </w:r>
-            <w:bookmarkStart w:id="0" w:name="_GoBack"/>
-            <w:bookmarkEnd w:id="0"/>
+          </w:tcPr>
+          <w:p>
+            <w:pPr>
+              <w:jc w:val="center"/>
+            </w:pPr>
+            <w:r>
+              <w:t>Yes</w:t>
+            </w:r>
+          </w:p>
+          <w:p>
+            <w:pPr>
+              <w:jc w:val="center"/>
+              <w:rPr>
+                <w:sz w:val="20"/>
+                <w:szCs w:val="20"/>
+              </w:rPr>
+            </w:pPr>
+            <w:r>
+              <w:rPr>
+                <w:sz w:val="20"/>
+                <w:szCs w:val="20"/>
+              </w:rPr>
+              <w:t>L</w:t>
+            </w:r>
+            <w:r>
+              <w:rPr>
+                <w:sz w:val="20"/>
+                <w:szCs w:val="20"/>
+              </w:rPr>
+              <w:t xml:space="preserve">onger female </w:t>
+            </w:r>
+            <w:r>
+              <w:rPr>
+                <w:sz w:val="20"/>
+                <w:szCs w:val="20"/>
+              </w:rPr>
+              <w:t>axis driven by larger cell volume.</w:t>
+            </w:r>
           </w:p>
         </w:tc>
         <w:tc>
@@ -1450,19 +1937,30 @@
               <w:jc w:val="center"/>
             </w:pPr>
             <w:r>
-              <w:t>Yes</w:t>
-            </w:r>
-          </w:p>
-          <w:p>
-            <w:pPr>
-              <w:jc w:val="center"/>
-            </w:pPr>
-            <w:r>
-              <w:rPr>
-                <w:sz w:val="20"/>
-                <w:szCs w:val="20"/>
-              </w:rPr>
-              <w:t>Directional selection can cause faster evolution in males relative to females</w:t>
+              <w:t>No</w:t>
+            </w:r>
+          </w:p>
+          <w:p>
+            <w:pPr>
+              <w:jc w:val="center"/>
+              <w:rPr>
+                <w:sz w:val="20"/>
+                <w:szCs w:val="20"/>
+              </w:rPr>
+            </w:pPr>
+            <w:r>
+              <w:rPr>
+                <w:sz w:val="20"/>
+                <w:szCs w:val="20"/>
+              </w:rPr>
+              <w:t xml:space="preserve">No evolution </w:t>
+            </w:r>
+            <w:r>
+              <w:rPr>
+                <w:sz w:val="20"/>
+                <w:szCs w:val="20"/>
+              </w:rPr>
+              <w:t>predictions.</w:t>
             </w:r>
           </w:p>
         </w:tc>
@@ -1475,316 +1973,29 @@
               <w:jc w:val="center"/>
             </w:pPr>
             <w:r>
-              <w:t>Yes?</w:t>
-            </w:r>
-          </w:p>
-          <w:p>
-            <w:pPr>
-              <w:jc w:val="center"/>
-              <w:rPr>
-                <w:sz w:val="20"/>
-                <w:szCs w:val="20"/>
-              </w:rPr>
-            </w:pPr>
-            <w:r>
-              <w:rPr>
-                <w:sz w:val="20"/>
-                <w:szCs w:val="20"/>
-              </w:rPr>
-              <w:t>If sister cohesion influences spindle dynamics…</w:t>
-            </w:r>
-          </w:p>
-        </w:tc>
-      </w:tr>
-      <w:tr>
-        <w:trPr>
-          <w:trHeight w:val="390"/>
-        </w:trPr>
-        <w:tc>
-          <w:tcPr>
-            <w:tcW w:w="933" w:type="pct"/>
-            <w:shd w:val="clear" w:color="auto" w:fill="auto"/>
-            <w:tcMar>
-              <w:top w:w="72" w:type="dxa"/>
-              <w:left w:w="144" w:type="dxa"/>
-              <w:bottom w:w="72" w:type="dxa"/>
-              <w:right w:w="144" w:type="dxa"/>
-            </w:tcMar>
-          </w:tcPr>
-          <w:p>
-            <w:r>
-              <w:t>COM</w:t>
-            </w:r>
-          </w:p>
-          <w:p>
-            <w:r>
-              <w:t>(early prophase )</w:t>
-            </w:r>
-          </w:p>
-          <w:p>
-            <w:r>
-              <w:lastRenderedPageBreak/>
-              <w:t>(</w:t>
-            </w:r>
-            <w:proofErr w:type="gramStart"/>
-            <w:r>
-              <w:t>other</w:t>
-            </w:r>
-            <w:proofErr w:type="gramEnd"/>
-            <w:r>
-              <w:t xml:space="preserve"> biophysical?)</w:t>
-            </w:r>
-          </w:p>
-          <w:p/>
-          <w:p>
-            <w:r>
-              <w:t>(</w:t>
-            </w:r>
-            <w:proofErr w:type="spellStart"/>
-            <w:r>
-              <w:t>Hulten</w:t>
-            </w:r>
-            <w:proofErr w:type="spellEnd"/>
-            <w:r>
-              <w:t>)</w:t>
-            </w:r>
-          </w:p>
-        </w:tc>
-        <w:tc>
-          <w:tcPr>
-            <w:tcW w:w="627" w:type="pct"/>
-            <w:shd w:val="clear" w:color="auto" w:fill="auto"/>
-            <w:tcMar>
-              <w:top w:w="72" w:type="dxa"/>
-              <w:left w:w="144" w:type="dxa"/>
-              <w:bottom w:w="72" w:type="dxa"/>
-              <w:right w:w="144" w:type="dxa"/>
-            </w:tcMar>
-          </w:tcPr>
-          <w:p>
-            <w:pPr>
-              <w:jc w:val="center"/>
-            </w:pPr>
-            <w:r>
-              <w:lastRenderedPageBreak/>
-              <w:t>Yes?</w:t>
-            </w:r>
-          </w:p>
-          <w:p>
-            <w:pPr>
-              <w:jc w:val="center"/>
-            </w:pPr>
-            <w:r>
-              <w:rPr>
-                <w:sz w:val="20"/>
-                <w:szCs w:val="20"/>
-              </w:rPr>
-              <w:t xml:space="preserve">(Movements cause –positive </w:t>
-            </w:r>
-            <w:r>
-              <w:rPr>
-                <w:sz w:val="20"/>
-                <w:szCs w:val="20"/>
-              </w:rPr>
-              <w:lastRenderedPageBreak/>
-              <w:t>interference pattern – different in sexes – is due to axis length differences ….?</w:t>
-            </w:r>
-          </w:p>
-        </w:tc>
-        <w:tc>
-          <w:tcPr>
-            <w:tcW w:w="793" w:type="pct"/>
-          </w:tcPr>
-          <w:p>
-            <w:pPr>
-              <w:jc w:val="center"/>
-            </w:pPr>
-            <w:r>
-              <w:lastRenderedPageBreak/>
-              <w:t>?</w:t>
-            </w:r>
-            <w:r>
-              <w:t>unknown</w:t>
-            </w:r>
-          </w:p>
-          <w:p>
-            <w:pPr>
-              <w:jc w:val="center"/>
-            </w:pPr>
-            <w:r>
-              <w:rPr>
-                <w:sz w:val="20"/>
-                <w:szCs w:val="20"/>
-              </w:rPr>
-              <w:lastRenderedPageBreak/>
-              <w:t>(no prediction for between cell/gamete type variance)</w:t>
-            </w:r>
-          </w:p>
-        </w:tc>
-        <w:tc>
-          <w:tcPr>
-            <w:tcW w:w="871" w:type="pct"/>
-            <w:shd w:val="clear" w:color="auto" w:fill="auto"/>
-            <w:tcMar>
-              <w:top w:w="72" w:type="dxa"/>
-              <w:left w:w="144" w:type="dxa"/>
-              <w:bottom w:w="72" w:type="dxa"/>
-              <w:right w:w="144" w:type="dxa"/>
-            </w:tcMar>
-          </w:tcPr>
-          <w:p>
-            <w:pPr>
-              <w:jc w:val="center"/>
-            </w:pPr>
-            <w:r>
-              <w:lastRenderedPageBreak/>
-              <w:t>Yes</w:t>
-            </w:r>
-          </w:p>
-          <w:p>
-            <w:pPr>
-              <w:jc w:val="center"/>
-              <w:rPr>
-                <w:sz w:val="20"/>
-                <w:szCs w:val="20"/>
-              </w:rPr>
-            </w:pPr>
-            <w:r>
-              <w:rPr>
-                <w:sz w:val="20"/>
-                <w:szCs w:val="20"/>
-              </w:rPr>
-              <w:lastRenderedPageBreak/>
-              <w:t>(longer female axis because of larger egg size)</w:t>
-            </w:r>
-          </w:p>
-        </w:tc>
-        <w:tc>
-          <w:tcPr>
-            <w:tcW w:w="742" w:type="pct"/>
-          </w:tcPr>
-          <w:p>
-            <w:pPr>
-              <w:jc w:val="center"/>
-            </w:pPr>
-            <w:r>
-              <w:lastRenderedPageBreak/>
-              <w:t>?No</w:t>
-            </w:r>
-          </w:p>
-          <w:p>
-            <w:pPr>
-              <w:jc w:val="center"/>
-            </w:pPr>
-            <w:r>
-              <w:lastRenderedPageBreak/>
-              <w:t>No evolution predictions…</w:t>
-            </w:r>
-          </w:p>
-        </w:tc>
-        <w:tc>
-          <w:tcPr>
-            <w:tcW w:w="1033" w:type="pct"/>
-          </w:tcPr>
-          <w:p>
-            <w:pPr>
-              <w:jc w:val="center"/>
-            </w:pPr>
-          </w:p>
-        </w:tc>
-      </w:tr>
-      <w:tr>
-        <w:trPr>
-          <w:trHeight w:val="390"/>
-        </w:trPr>
-        <w:tc>
-          <w:tcPr>
-            <w:tcW w:w="933" w:type="pct"/>
-            <w:shd w:val="clear" w:color="auto" w:fill="auto"/>
-            <w:tcMar>
-              <w:top w:w="72" w:type="dxa"/>
-              <w:left w:w="144" w:type="dxa"/>
-              <w:bottom w:w="72" w:type="dxa"/>
-              <w:right w:w="144" w:type="dxa"/>
-            </w:tcMar>
-          </w:tcPr>
-          <w:p>
-            <w:r>
-              <w:t>(differences in PGS pool)</w:t>
-            </w:r>
-          </w:p>
-        </w:tc>
-        <w:tc>
-          <w:tcPr>
-            <w:tcW w:w="627" w:type="pct"/>
-            <w:shd w:val="clear" w:color="auto" w:fill="auto"/>
-            <w:tcMar>
-              <w:top w:w="72" w:type="dxa"/>
-              <w:left w:w="144" w:type="dxa"/>
-              <w:bottom w:w="72" w:type="dxa"/>
-              <w:right w:w="144" w:type="dxa"/>
-            </w:tcMar>
-          </w:tcPr>
-          <w:p>
-            <w:pPr>
-              <w:jc w:val="center"/>
-            </w:pPr>
-          </w:p>
-        </w:tc>
-        <w:tc>
-          <w:tcPr>
-            <w:tcW w:w="793" w:type="pct"/>
-          </w:tcPr>
-          <w:p>
-            <w:pPr>
-              <w:jc w:val="center"/>
-            </w:pPr>
-          </w:p>
-        </w:tc>
-        <w:tc>
-          <w:tcPr>
-            <w:tcW w:w="871" w:type="pct"/>
-            <w:shd w:val="clear" w:color="auto" w:fill="auto"/>
-            <w:tcMar>
-              <w:top w:w="72" w:type="dxa"/>
-              <w:left w:w="144" w:type="dxa"/>
-              <w:bottom w:w="72" w:type="dxa"/>
-              <w:right w:w="144" w:type="dxa"/>
-            </w:tcMar>
-          </w:tcPr>
-          <w:p>
-            <w:pPr>
-              <w:jc w:val="center"/>
-            </w:pPr>
-          </w:p>
-        </w:tc>
-        <w:tc>
-          <w:tcPr>
-            <w:tcW w:w="742" w:type="pct"/>
-          </w:tcPr>
-          <w:p>
-            <w:pPr>
-              <w:jc w:val="center"/>
-            </w:pPr>
-          </w:p>
-        </w:tc>
-        <w:tc>
-          <w:tcPr>
-            <w:tcW w:w="1033" w:type="pct"/>
-          </w:tcPr>
-          <w:p>
-            <w:pPr>
-              <w:jc w:val="center"/>
-            </w:pPr>
+              <w:t xml:space="preserve">No </w:t>
+            </w:r>
+          </w:p>
+          <w:p>
+            <w:pPr>
+              <w:jc w:val="center"/>
+              <w:rPr>
+                <w:sz w:val="20"/>
+                <w:szCs w:val="20"/>
+              </w:rPr>
+            </w:pPr>
+            <w:r>
+              <w:rPr>
+                <w:sz w:val="20"/>
+                <w:szCs w:val="20"/>
+              </w:rPr>
+              <w:t>No prediction for reduction phase.</w:t>
+            </w:r>
           </w:p>
         </w:tc>
       </w:tr>
     </w:tbl>
-    <w:p>
-      <w:r>
-        <w:br w:type="page"/>
-      </w:r>
-    </w:p>
+    <w:p/>
     <w:p/>
     <w:p/>
     <w:p>
@@ -1804,167 +2015,234 @@
     <w:p>
       <w:pPr>
         <w:pStyle w:val="Bibliography"/>
-        <w:numPr>
-          <w:ilvl w:val="0"/>
-          <w:numId w:val="2"/>
-        </w:numPr>
         <w:rPr>
-          <w:rFonts w:ascii="Calibri" w:hAnsi="Calibri"/>
+          <w:rFonts w:ascii="Calibri" w:hAnsi="Calibri" w:cs="Calibri"/>
         </w:rPr>
       </w:pPr>
       <w:r>
         <w:fldChar w:fldCharType="begin"/>
       </w:r>
       <w:r>
-        <w:instrText xml:space="preserve"> ADDIN ZOTERO_BIBL {"uncited":[],"omitted":[],"custom":[]} CSL_BIBLIOGRAPHY </w:instrText>
+        <w:instrText xml:space="preserve"> ADDIN ZOTERO_BIBL {"custom":[]} </w:instrText>
       </w:r>
       <w:r>
         <w:fldChar w:fldCharType="separate"/>
       </w:r>
       <w:r>
         <w:rPr>
-          <w:rFonts w:ascii="Calibri" w:hAnsi="Calibri"/>
+          <w:rFonts w:ascii="Calibri" w:hAnsi="Calibri" w:cs="Calibri"/>
         </w:rPr>
-        <w:t xml:space="preserve">Brandvain Y, Coop G (2012). Scrambling eggs: meiotic drive and the evolution of female recombination rates. </w:t>
+        <w:t>Altendorfer, E., Láscarez-Lagunas, L.I., Nadarajan, S., Mathieson, I., and Colaiácovo, M.P. (2020). Crossover Position Drives Chromosome Remodeling for Accurate Meiotic Chromosome Segregation. Curr. Biol.</w:t>
+      </w:r>
+    </w:p>
+    <w:p>
+      <w:pPr>
+        <w:pStyle w:val="Bibliography"/>
+        <w:rPr>
+          <w:rFonts w:ascii="Calibri" w:hAnsi="Calibri" w:cs="Calibri"/>
+        </w:rPr>
+      </w:pPr>
+      <w:r>
+        <w:rPr>
+          <w:rFonts w:ascii="Calibri" w:hAnsi="Calibri" w:cs="Calibri"/>
+        </w:rPr>
+        <w:t xml:space="preserve">Brandvain, Y., and Coop, G. (2012). Scrambling eggs: meiotic drive and the evolution of female recombination rates. Genetics </w:t>
       </w:r>
       <w:r>
         <w:rPr>
-          <w:rFonts w:ascii="Calibri" w:hAnsi="Calibri"/>
+          <w:rFonts w:ascii="Calibri" w:hAnsi="Calibri" w:cs="Calibri"/>
           <w:i/>
           <w:iCs/>
-        </w:rPr>
-        <w:t>Genetics</w:t>
-      </w:r>
-      <w:r>
-        <w:rPr>
-          <w:rFonts w:ascii="Calibri" w:hAnsi="Calibri"/>
-        </w:rPr>
-        <w:t xml:space="preserve"> </w:t>
-      </w:r>
-      <w:r>
-        <w:rPr>
-          <w:rFonts w:ascii="Calibri" w:hAnsi="Calibri"/>
-          <w:b/>
-          <w:bCs/>
         </w:rPr>
         <w:t>190</w:t>
       </w:r>
       <w:r>
         <w:rPr>
-          <w:rFonts w:ascii="Calibri" w:hAnsi="Calibri"/>
+          <w:rFonts w:ascii="Calibri" w:hAnsi="Calibri" w:cs="Calibri"/>
         </w:rPr>
-        <w:t>: 709–723.</w:t>
+        <w:t>, 709–723.</w:t>
       </w:r>
     </w:p>
     <w:p>
       <w:pPr>
         <w:pStyle w:val="Bibliography"/>
-        <w:numPr>
-          <w:ilvl w:val="0"/>
-          <w:numId w:val="2"/>
-        </w:numPr>
         <w:rPr>
-          <w:rFonts w:ascii="Calibri" w:hAnsi="Calibri"/>
+          <w:rFonts w:ascii="Calibri" w:hAnsi="Calibri" w:cs="Calibri"/>
         </w:rPr>
       </w:pPr>
       <w:r>
         <w:rPr>
-          <w:rFonts w:ascii="Calibri" w:hAnsi="Calibri"/>
+          <w:rFonts w:ascii="Calibri" w:hAnsi="Calibri" w:cs="Calibri"/>
         </w:rPr>
-        <w:t xml:space="preserve">Lenormand T, Dutheil J (2005). Recombination difference between sexes: a role for haploid selection. </w:t>
+        <w:t xml:space="preserve">Dernburg, A.F. (2001). Here, there, and everywhere: kinetochore function on holocentric chromosomes. J. Cell Biol. </w:t>
       </w:r>
       <w:r>
         <w:rPr>
-          <w:rFonts w:ascii="Calibri" w:hAnsi="Calibri"/>
+          <w:rFonts w:ascii="Calibri" w:hAnsi="Calibri" w:cs="Calibri"/>
           <w:i/>
           <w:iCs/>
         </w:rPr>
-        <w:t>PLoS Biol</w:t>
+        <w:t>153</w:t>
       </w:r>
       <w:r>
         <w:rPr>
-          <w:rFonts w:ascii="Calibri" w:hAnsi="Calibri"/>
+          <w:rFonts w:ascii="Calibri" w:hAnsi="Calibri" w:cs="Calibri"/>
         </w:rPr>
-        <w:t xml:space="preserve"> </w:t>
+        <w:t>, F33–F38.</w:t>
+      </w:r>
+    </w:p>
+    <w:p>
+      <w:pPr>
+        <w:pStyle w:val="Bibliography"/>
+        <w:rPr>
+          <w:rFonts w:ascii="Calibri" w:hAnsi="Calibri" w:cs="Calibri"/>
+        </w:rPr>
+      </w:pPr>
+      <w:r>
+        <w:rPr>
+          <w:rFonts w:ascii="Calibri" w:hAnsi="Calibri" w:cs="Calibri"/>
+        </w:rPr>
+        <w:t xml:space="preserve">Hultén, M.A. (2011). On the origin of crossover interference: A chromosome oscillatory movement (COM) model. Mol. Cytogenet. </w:t>
       </w:r>
       <w:r>
         <w:rPr>
-          <w:rFonts w:ascii="Calibri" w:hAnsi="Calibri"/>
-          <w:b/>
-          <w:bCs/>
+          <w:rFonts w:ascii="Calibri" w:hAnsi="Calibri" w:cs="Calibri"/>
+          <w:i/>
+          <w:iCs/>
+        </w:rPr>
+        <w:t>4</w:t>
+      </w:r>
+      <w:r>
+        <w:rPr>
+          <w:rFonts w:ascii="Calibri" w:hAnsi="Calibri" w:cs="Calibri"/>
+        </w:rPr>
+        <w:t>, 10.</w:t>
+      </w:r>
+    </w:p>
+    <w:p>
+      <w:pPr>
+        <w:pStyle w:val="Bibliography"/>
+        <w:rPr>
+          <w:rFonts w:ascii="Calibri" w:hAnsi="Calibri" w:cs="Calibri"/>
+        </w:rPr>
+      </w:pPr>
+      <w:r>
+        <w:rPr>
+          <w:rFonts w:ascii="Calibri" w:hAnsi="Calibri" w:cs="Calibri"/>
+        </w:rPr>
+        <w:t>Lee, J. (2019). Is age-related increase of chromosome segregation errors in mammalian oocytes caused by cohesin deterioration? Reprod. Med. Biol.</w:t>
+      </w:r>
+    </w:p>
+    <w:p>
+      <w:pPr>
+        <w:pStyle w:val="Bibliography"/>
+        <w:rPr>
+          <w:rFonts w:ascii="Calibri" w:hAnsi="Calibri" w:cs="Calibri"/>
+        </w:rPr>
+      </w:pPr>
+      <w:r>
+        <w:rPr>
+          <w:rFonts w:ascii="Calibri" w:hAnsi="Calibri" w:cs="Calibri"/>
+        </w:rPr>
+        <w:t xml:space="preserve">Lenormand, T. (2003). The evolution of sex dimorphism in recombination. Genetics </w:t>
+      </w:r>
+      <w:r>
+        <w:rPr>
+          <w:rFonts w:ascii="Calibri" w:hAnsi="Calibri" w:cs="Calibri"/>
+          <w:i/>
+          <w:iCs/>
+        </w:rPr>
+        <w:t>163</w:t>
+      </w:r>
+      <w:r>
+        <w:rPr>
+          <w:rFonts w:ascii="Calibri" w:hAnsi="Calibri" w:cs="Calibri"/>
+        </w:rPr>
+        <w:t>, 811–822.</w:t>
+      </w:r>
+    </w:p>
+    <w:p>
+      <w:pPr>
+        <w:pStyle w:val="Bibliography"/>
+        <w:rPr>
+          <w:rFonts w:ascii="Calibri" w:hAnsi="Calibri" w:cs="Calibri"/>
+        </w:rPr>
+      </w:pPr>
+      <w:r>
+        <w:rPr>
+          <w:rFonts w:ascii="Calibri" w:hAnsi="Calibri" w:cs="Calibri"/>
+        </w:rPr>
+        <w:t xml:space="preserve">Lenormand, T., and Dutheil, J. (2005). Recombination difference between sexes: a role for haploid selection. PLoS Biol. </w:t>
+      </w:r>
+      <w:r>
+        <w:rPr>
+          <w:rFonts w:ascii="Calibri" w:hAnsi="Calibri" w:cs="Calibri"/>
+          <w:i/>
+          <w:iCs/>
         </w:rPr>
         <w:t>3</w:t>
       </w:r>
       <w:r>
         <w:rPr>
-          <w:rFonts w:ascii="Calibri" w:hAnsi="Calibri"/>
+          <w:rFonts w:ascii="Calibri" w:hAnsi="Calibri" w:cs="Calibri"/>
         </w:rPr>
-        <w:t>: e63.</w:t>
+        <w:t>, e63.</w:t>
       </w:r>
     </w:p>
     <w:p>
       <w:pPr>
         <w:pStyle w:val="Bibliography"/>
-        <w:numPr>
-          <w:ilvl w:val="0"/>
-          <w:numId w:val="2"/>
-        </w:numPr>
         <w:rPr>
-          <w:rFonts w:ascii="Calibri" w:hAnsi="Calibri"/>
+          <w:rFonts w:ascii="Calibri" w:hAnsi="Calibri" w:cs="Calibri"/>
         </w:rPr>
       </w:pPr>
       <w:r>
         <w:rPr>
-          <w:rFonts w:ascii="Calibri" w:hAnsi="Calibri"/>
+          <w:rFonts w:ascii="Calibri" w:hAnsi="Calibri" w:cs="Calibri"/>
         </w:rPr>
-        <w:t xml:space="preserve">Sardell JM, Kirkpatrick M (2020). Sex Differences in the Recombination Landscape. </w:t>
+        <w:t xml:space="preserve">Sardell, J.M., and Kirkpatrick, M. (2020). Sex Differences in the Recombination Landscape. Am. Nat. </w:t>
       </w:r>
       <w:r>
         <w:rPr>
-          <w:rFonts w:ascii="Calibri" w:hAnsi="Calibri"/>
+          <w:rFonts w:ascii="Calibri" w:hAnsi="Calibri" w:cs="Calibri"/>
           <w:i/>
           <w:iCs/>
-        </w:rPr>
-        <w:t>Am Nat</w:t>
-      </w:r>
-      <w:r>
-        <w:rPr>
-          <w:rFonts w:ascii="Calibri" w:hAnsi="Calibri"/>
-        </w:rPr>
-        <w:t xml:space="preserve"> </w:t>
-      </w:r>
-      <w:r>
-        <w:rPr>
-          <w:rFonts w:ascii="Calibri" w:hAnsi="Calibri"/>
-          <w:b/>
-          <w:bCs/>
         </w:rPr>
         <w:t>195</w:t>
       </w:r>
       <w:r>
         <w:rPr>
-          <w:rFonts w:ascii="Calibri" w:hAnsi="Calibri"/>
+          <w:rFonts w:ascii="Calibri" w:hAnsi="Calibri" w:cs="Calibri"/>
         </w:rPr>
-        <w:t>: 361–379.</w:t>
+        <w:t>, 361–379.</w:t>
       </w:r>
     </w:p>
     <w:p>
       <w:pPr>
         <w:pStyle w:val="Bibliography"/>
-        <w:numPr>
-          <w:ilvl w:val="0"/>
-          <w:numId w:val="2"/>
-        </w:numPr>
         <w:rPr>
-          <w:rFonts w:ascii="Calibri" w:hAnsi="Calibri"/>
+          <w:rFonts w:ascii="Calibri" w:hAnsi="Calibri" w:cs="Calibri"/>
         </w:rPr>
       </w:pPr>
       <w:r>
         <w:rPr>
           <w:rFonts w:ascii="Calibri" w:hAnsi="Calibri" w:cs="Calibri"/>
-          <w:color w:val="000000"/>
         </w:rPr>
-        <w:t>Hultén, Maj A. "On the origin of crossover interference: A chromosome oscillatory movement (COM) model." Molecular cytogenetics 4.1 (2011): 10.</w:t>
+        <w:t xml:space="preserve">van Veen, J.E., and Hawley, R.S. (2003). Meiosis: when even two is a crowd. Curr. Biol. </w:t>
+      </w:r>
+      <w:r>
+        <w:rPr>
+          <w:rFonts w:ascii="Calibri" w:hAnsi="Calibri" w:cs="Calibri"/>
+          <w:i/>
+          <w:iCs/>
+        </w:rPr>
+        <w:t>13</w:t>
+      </w:r>
+      <w:r>
+        <w:rPr>
+          <w:rFonts w:ascii="Calibri" w:hAnsi="Calibri" w:cs="Calibri"/>
+        </w:rPr>
+        <w:t>, R831–R833.</w:t>
       </w:r>
     </w:p>
     <w:p>
@@ -1986,6 +2264,44 @@
     </w:sectPr>
   </w:body>
 </w:document>
+</file>
+
+<file path=word/endnotes.xml><?xml version="1.0" encoding="utf-8"?>
+<w:endnotes xmlns:wpc="http://schemas.microsoft.com/office/word/2010/wordprocessingCanvas" xmlns:mc="http://schemas.openxmlformats.org/markup-compatibility/2006" xmlns:o="urn:schemas-microsoft-com:office:office" xmlns:r="http://schemas.openxmlformats.org/officeDocument/2006/relationships" xmlns:m="http://schemas.openxmlformats.org/officeDocument/2006/math" xmlns:v="urn:schemas-microsoft-com:vml" xmlns:wp14="http://schemas.microsoft.com/office/word/2010/wordprocessingDrawing" xmlns:wp="http://schemas.openxmlformats.org/drawingml/2006/wordprocessingDrawing" xmlns:w10="urn:schemas-microsoft-com:office:word" xmlns:w="http://schemas.openxmlformats.org/wordprocessingml/2006/main" xmlns:w14="http://schemas.microsoft.com/office/word/2010/wordml" xmlns:w15="http://schemas.microsoft.com/office/word/2012/wordml" xmlns:wpg="http://schemas.microsoft.com/office/word/2010/wordprocessingGroup" xmlns:wpi="http://schemas.microsoft.com/office/word/2010/wordprocessingInk" xmlns:wne="http://schemas.microsoft.com/office/word/2006/wordml" xmlns:wps="http://schemas.microsoft.com/office/word/2010/wordprocessingShape" mc:Ignorable="w14 w15 wp14">
+  <w:endnote w:type="separator" w:id="-1">
+    <w:p>
+      <w:r>
+        <w:separator/>
+      </w:r>
+    </w:p>
+  </w:endnote>
+  <w:endnote w:type="continuationSeparator" w:id="0">
+    <w:p>
+      <w:r>
+        <w:continuationSeparator/>
+      </w:r>
+    </w:p>
+  </w:endnote>
+</w:endnotes>
+</file>
+
+<file path=word/footnotes.xml><?xml version="1.0" encoding="utf-8"?>
+<w:footnotes xmlns:wpc="http://schemas.microsoft.com/office/word/2010/wordprocessingCanvas" xmlns:mc="http://schemas.openxmlformats.org/markup-compatibility/2006" xmlns:o="urn:schemas-microsoft-com:office:office" xmlns:r="http://schemas.openxmlformats.org/officeDocument/2006/relationships" xmlns:m="http://schemas.openxmlformats.org/officeDocument/2006/math" xmlns:v="urn:schemas-microsoft-com:vml" xmlns:wp14="http://schemas.microsoft.com/office/word/2010/wordprocessingDrawing" xmlns:wp="http://schemas.openxmlformats.org/drawingml/2006/wordprocessingDrawing" xmlns:w10="urn:schemas-microsoft-com:office:word" xmlns:w="http://schemas.openxmlformats.org/wordprocessingml/2006/main" xmlns:w14="http://schemas.microsoft.com/office/word/2010/wordml" xmlns:w15="http://schemas.microsoft.com/office/word/2012/wordml" xmlns:wpg="http://schemas.microsoft.com/office/word/2010/wordprocessingGroup" xmlns:wpi="http://schemas.microsoft.com/office/word/2010/wordprocessingInk" xmlns:wne="http://schemas.microsoft.com/office/word/2006/wordml" xmlns:wps="http://schemas.microsoft.com/office/word/2010/wordprocessingShape" mc:Ignorable="w14 w15 wp14">
+  <w:footnote w:type="separator" w:id="-1">
+    <w:p>
+      <w:r>
+        <w:separator/>
+      </w:r>
+    </w:p>
+  </w:footnote>
+  <w:footnote w:type="continuationSeparator" w:id="0">
+    <w:p>
+      <w:r>
+        <w:continuationSeparator/>
+      </w:r>
+    </w:p>
+  </w:footnote>
+</w:footnotes>
 </file>
 
 <file path=word/numbering.xml><?xml version="1.0" encoding="utf-8"?>
@@ -2570,7 +2886,6 @@
   <w:style w:type="character" w:default="1" w:styleId="DefaultParagraphFont">
     <w:name w:val="Default Paragraph Font"/>
     <w:uiPriority w:val="1"/>
-    <w:semiHidden/>
     <w:unhideWhenUsed/>
   </w:style>
   <w:style w:type="table" w:default="1" w:styleId="TableNormal">
@@ -2613,6 +2928,12 @@
     <w:unhideWhenUsed/>
   </w:style>
   <w:style w:type="numbering" w:customStyle="1" w:styleId="ListNo2">
+    <w:name w:val="List No"/>
+    <w:uiPriority w:val="99"/>
+    <w:semiHidden/>
+    <w:unhideWhenUsed/>
+  </w:style>
+  <w:style w:type="numbering" w:customStyle="1" w:styleId="ListNo20">
     <w:name w:val="List No2"/>
     <w:uiPriority w:val="99"/>
     <w:semiHidden/>
@@ -2660,7 +2981,53 @@
     <w:rsid w:val="00AD1A57"/>
     <w:pPr>
       <w:spacing w:after="240"/>
-      <w:ind w:left="720" w:hanging="720"/>
+    </w:pPr>
+  </w:style>
+  <w:style w:type="paragraph" w:styleId="FootnoteText">
+    <w:name w:val="footnote text"/>
+    <w:basedOn w:val="Normal"/>
+    <w:link w:val="FootnoteTextChar"/>
+    <w:uiPriority w:val="99"/>
+    <w:semiHidden/>
+    <w:unhideWhenUsed/>
+    <w:rsid w:val="00D47BD7"/>
+    <w:rPr>
+      <w:sz w:val="20"/>
+      <w:szCs w:val="20"/>
+    </w:rPr>
+  </w:style>
+  <w:style w:type="character" w:customStyle="1" w:styleId="FootnoteTextChar">
+    <w:name w:val="Footnote Text Char"/>
+    <w:basedOn w:val="DefaultParagraphFont"/>
+    <w:link w:val="FootnoteText"/>
+    <w:uiPriority w:val="99"/>
+    <w:semiHidden/>
+    <w:rsid w:val="00D47BD7"/>
+    <w:rPr>
+      <w:sz w:val="20"/>
+      <w:szCs w:val="20"/>
+    </w:rPr>
+  </w:style>
+  <w:style w:type="character" w:styleId="FootnoteReference">
+    <w:name w:val="footnote reference"/>
+    <w:basedOn w:val="DefaultParagraphFont"/>
+    <w:uiPriority w:val="99"/>
+    <w:semiHidden/>
+    <w:unhideWhenUsed/>
+    <w:rsid w:val="00D47BD7"/>
+    <w:rPr>
+      <w:vertAlign w:val="superscript"/>
+    </w:rPr>
+  </w:style>
+  <w:style w:type="paragraph" w:styleId="ListParagraph">
+    <w:name w:val="List Paragraph"/>
+    <w:basedOn w:val="Normal"/>
+    <w:uiPriority w:val="34"/>
+    <w:qFormat/>
+    <w:rsid w:val="000C1CB0"/>
+    <w:pPr>
+      <w:ind w:left="720"/>
+      <w:contextualSpacing/>
     </w:pPr>
   </w:style>
 </w:styles>

</xml_diff>

<commit_message>
incorporating thoughts from new discussion outline
</commit_message>
<xml_diff>
--- a/DiscussionTable_v2.docx
+++ b/DiscussionTable_v2.docx
@@ -482,14 +482,7 @@
                 <w:sz w:val="20"/>
                 <w:szCs w:val="20"/>
               </w:rPr>
-              <w:t>N</w:t>
-            </w:r>
-            <w:r>
-              <w:rPr>
-                <w:sz w:val="20"/>
-                <w:szCs w:val="20"/>
-              </w:rPr>
-              <w:t>o prediction for broad scale recombination landscape.</w:t>
+              <w:t>No prediction for broad scale recombination landscape.</w:t>
             </w:r>
           </w:p>
         </w:tc>
@@ -641,8 +634,13 @@
               <w:jc w:val="center"/>
             </w:pPr>
             <w:r>
-              <w:t>No</w:t>
-            </w:r>
+              <w:t>NA</w:t>
+            </w:r>
+          </w:p>
+          <w:p>
+            <w:pPr>
+              <w:jc w:val="center"/>
+            </w:pPr>
           </w:p>
           <w:p>
             <w:pPr>
@@ -659,6 +657,39 @@
               </w:rPr>
               <w:t>Predictions don’t apply to single meiotic events or recombination landscape.</w:t>
             </w:r>
+          </w:p>
+          <w:p>
+            <w:pPr>
+              <w:jc w:val="center"/>
+              <w:rPr>
+                <w:sz w:val="20"/>
+                <w:szCs w:val="20"/>
+              </w:rPr>
+            </w:pPr>
+            <w:r>
+              <w:rPr>
+                <w:sz w:val="20"/>
+                <w:szCs w:val="20"/>
+              </w:rPr>
+              <w:t xml:space="preserve">(better sent) – </w:t>
+            </w:r>
+            <w:r>
+              <w:rPr>
+                <w:b/>
+                <w:sz w:val="20"/>
+                <w:szCs w:val="20"/>
+              </w:rPr>
+              <w:t>no COI predictions</w:t>
+            </w:r>
+          </w:p>
+          <w:p>
+            <w:pPr>
+              <w:jc w:val="center"/>
+              <w:rPr>
+                <w:sz w:val="20"/>
+                <w:szCs w:val="20"/>
+              </w:rPr>
+            </w:pPr>
           </w:p>
         </w:tc>
       </w:tr>
@@ -866,8 +897,6 @@
               </w:rPr>
               <w:t>.</w:t>
             </w:r>
-            <w:bookmarkStart w:id="0" w:name="_GoBack"/>
-            <w:bookmarkEnd w:id="0"/>
           </w:p>
         </w:tc>
         <w:tc>
@@ -978,32 +1007,41 @@
               <w:jc w:val="center"/>
             </w:pPr>
             <w:r>
-              <w:t>No</w:t>
-            </w:r>
-          </w:p>
-          <w:p>
-            <w:pPr>
-              <w:jc w:val="center"/>
-              <w:rPr>
-                <w:sz w:val="20"/>
-                <w:szCs w:val="20"/>
-              </w:rPr>
-            </w:pPr>
-          </w:p>
-          <w:p>
-            <w:pPr>
-              <w:jc w:val="center"/>
-              <w:rPr>
-                <w:sz w:val="20"/>
-                <w:szCs w:val="20"/>
-              </w:rPr>
-            </w:pPr>
-            <w:r>
-              <w:rPr>
-                <w:sz w:val="20"/>
-                <w:szCs w:val="20"/>
-              </w:rPr>
-              <w:t xml:space="preserve">Predictions don’t apply to </w:t>
+              <w:t>NA</w:t>
+            </w:r>
+          </w:p>
+          <w:p>
+            <w:pPr>
+              <w:jc w:val="center"/>
+              <w:rPr>
+                <w:sz w:val="20"/>
+                <w:szCs w:val="20"/>
+              </w:rPr>
+            </w:pPr>
+          </w:p>
+          <w:p>
+            <w:pPr>
+              <w:jc w:val="center"/>
+              <w:rPr>
+                <w:sz w:val="20"/>
+                <w:szCs w:val="20"/>
+              </w:rPr>
+            </w:pPr>
+            <w:r>
+              <w:rPr>
+                <w:sz w:val="20"/>
+                <w:szCs w:val="20"/>
+              </w:rPr>
+              <w:t xml:space="preserve">Predictions </w:t>
+            </w:r>
+            <w:bookmarkStart w:id="0" w:name="_GoBack"/>
+            <w:bookmarkEnd w:id="0"/>
+            <w:r>
+              <w:rPr>
+                <w:sz w:val="20"/>
+                <w:szCs w:val="20"/>
+              </w:rPr>
+              <w:t xml:space="preserve">don’t apply to </w:t>
             </w:r>
             <w:r>
               <w:rPr>
@@ -1413,7 +1451,15 @@
                 <w:sz w:val="20"/>
                 <w:szCs w:val="20"/>
               </w:rPr>
-              <w:t>sister cohesion with tension and may synchronize division of bivalents.</w:t>
+              <w:t xml:space="preserve">sister cohesion with tension and may synchronize </w:t>
+            </w:r>
+            <w:r>
+              <w:rPr>
+                <w:sz w:val="20"/>
+                <w:szCs w:val="20"/>
+              </w:rPr>
+              <w:lastRenderedPageBreak/>
+              <w:t>division of bivalents.</w:t>
             </w:r>
           </w:p>
           <w:p>
@@ -1431,6 +1477,7 @@
               <w:jc w:val="center"/>
             </w:pPr>
             <w:r>
+              <w:lastRenderedPageBreak/>
               <w:t>Y</w:t>
             </w:r>
             <w:r>
@@ -1720,7 +1767,6 @@
           </w:tcPr>
           <w:p>
             <w:r>
-              <w:lastRenderedPageBreak/>
               <w:t xml:space="preserve">Pairing based selection, </w:t>
             </w:r>
           </w:p>
@@ -2886,6 +2932,7 @@
   <w:style w:type="character" w:default="1" w:styleId="DefaultParagraphFont">
     <w:name w:val="Default Paragraph Font"/>
     <w:uiPriority w:val="1"/>
+    <w:semiHidden/>
     <w:unhideWhenUsed/>
   </w:style>
   <w:style w:type="table" w:default="1" w:styleId="TableNormal">
@@ -2928,6 +2975,12 @@
     <w:unhideWhenUsed/>
   </w:style>
   <w:style w:type="numbering" w:customStyle="1" w:styleId="ListNo2">
+    <w:name w:val="List No"/>
+    <w:uiPriority w:val="99"/>
+    <w:semiHidden/>
+    <w:unhideWhenUsed/>
+  </w:style>
+  <w:style w:type="numbering" w:customStyle="1" w:styleId="ListNo3">
     <w:name w:val="List No"/>
     <w:uiPriority w:val="99"/>
     <w:semiHidden/>

</xml_diff>